<commit_message>
Update Product 1 phần
</commit_message>
<xml_diff>
--- a/LeDucNguyen_B19DCCN476.docx
+++ b/LeDucNguyen_B19DCCN476.docx
@@ -3,50 +3,943 @@
 <w:document xmlns:wpc="http://schemas.microsoft.com/office/word/2010/wordprocessingCanvas" xmlns:cx="http://schemas.microsoft.com/office/drawing/2014/chartex" xmlns:mc="http://schemas.openxmlformats.org/markup-compatibility/2006" xmlns:o="urn:schemas-microsoft-com:office:office" xmlns:r="http://schemas.openxmlformats.org/officeDocument/2006/relationships" xmlns:m="http://schemas.openxmlformats.org/officeDocument/2006/math" xmlns:v="urn:schemas-microsoft-com:vml" xmlns:wp14="http://schemas.microsoft.com/office/word/2010/wordprocessingDrawing" xmlns:wp="http://schemas.openxmlformats.org/drawingml/2006/wordprocessingDrawing" xmlns:w10="urn:schemas-microsoft-com:office:word" xmlns:w="http://schemas.openxmlformats.org/wordprocessingml/2006/main" xmlns:w14="http://schemas.microsoft.com/office/word/2010/wordml" xmlns:w15="http://schemas.microsoft.com/office/word/2012/wordml" xmlns:w16se="http://schemas.microsoft.com/office/word/2015/wordml/symex" xmlns:wpg="http://schemas.microsoft.com/office/word/2010/wordprocessingGroup" xmlns:wpi="http://schemas.microsoft.com/office/word/2010/wordprocessingInk" xmlns:wne="http://schemas.microsoft.com/office/word/2006/wordml" xmlns:wps="http://schemas.microsoft.com/office/word/2010/wordprocessingShape" mc:Ignorable="w14 w15 w16se wp14">
   <w:body>
     <w:p>
-      <w:r>
-        <w:br/>
-      </w:r>
-      <w:r>
-        <w:rPr>
-          <w:b/>
-        </w:rPr>
-        <w:t>Tên dự án</w:t>
-      </w:r>
-      <w:r>
-        <w:t>: Phát triển trang web thương mại điện tử đặt đồ ăn</w:t>
-      </w:r>
-    </w:p>
-    <w:p>
-      <w:r>
-        <w:t>Mục tiêu dự án: Dự án này nhằm tạo ra một trang web thương mại điện tử chuyên về đặt đồ ăn, giúp cung cấp một nền tảng thuận tiện và đáng tin cậy cho người dùng để tìm kiếm, xem thông tin, đặt hàng và thanh toán cho các món ăn một cách dễ dàng và nhanh chóng. Dự án cũng nhằm hỗ trợ quản lý và theo dõi các hoạt động liên quan đến việc bán đồ ăn.</w:t>
-      </w:r>
-    </w:p>
-    <w:p>
-      <w:pPr>
-        <w:rPr>
+      <w:pPr>
+        <w:spacing w:before="89"/>
+        <w:ind w:right="2793"/>
+        <w:jc w:val="center"/>
+        <w:rPr>
+          <w:b/>
+          <w:sz w:val="26"/>
+        </w:rPr>
+      </w:pPr>
+      <w:r>
+        <w:rPr>
+          <w:noProof/>
+        </w:rPr>
+        <mc:AlternateContent>
+          <mc:Choice Requires="wpg">
+            <w:drawing>
+              <wp:anchor distT="0" distB="0" distL="114300" distR="114300" simplePos="0" relativeHeight="251659264" behindDoc="1" locked="0" layoutInCell="1" allowOverlap="1" wp14:anchorId="63F68179" wp14:editId="02D1FB91">
+                <wp:simplePos x="0" y="0"/>
+                <wp:positionH relativeFrom="margin">
+                  <wp:align>right</wp:align>
+                </wp:positionH>
+                <wp:positionV relativeFrom="margin">
+                  <wp:posOffset>71120</wp:posOffset>
+                </wp:positionV>
+                <wp:extent cx="5729431" cy="8772525"/>
+                <wp:effectExtent l="0" t="0" r="24130" b="28575"/>
+                <wp:wrapNone/>
+                <wp:docPr id="1" name="Group 1"/>
+                <wp:cNvGraphicFramePr>
+                  <a:graphicFrameLocks xmlns:a="http://schemas.openxmlformats.org/drawingml/2006/main"/>
+                </wp:cNvGraphicFramePr>
+                <a:graphic xmlns:a="http://schemas.openxmlformats.org/drawingml/2006/main">
+                  <a:graphicData uri="http://schemas.microsoft.com/office/word/2010/wordprocessingGroup">
+                    <wpg:wgp>
+                      <wpg:cNvGrpSpPr>
+                        <a:grpSpLocks/>
+                      </wpg:cNvGrpSpPr>
+                      <wpg:grpSpPr bwMode="auto">
+                        <a:xfrm>
+                          <a:off x="0" y="0"/>
+                          <a:ext cx="5729431" cy="8772525"/>
+                          <a:chOff x="972" y="919"/>
+                          <a:chExt cx="9932" cy="13517"/>
+                        </a:xfrm>
+                      </wpg:grpSpPr>
+                      <pic:pic xmlns:pic="http://schemas.openxmlformats.org/drawingml/2006/picture">
+                        <pic:nvPicPr>
+                          <pic:cNvPr id="2" name="Picture 3"/>
+                          <pic:cNvPicPr>
+                            <a:picLocks noChangeAspect="1" noChangeArrowheads="1"/>
+                          </pic:cNvPicPr>
+                        </pic:nvPicPr>
+                        <pic:blipFill>
+                          <a:blip r:embed="rId5">
+                            <a:extLst>
+                              <a:ext uri="{28A0092B-C50C-407E-A947-70E740481C1C}">
+                                <a14:useLocalDpi xmlns:a14="http://schemas.microsoft.com/office/drawing/2010/main" val="0"/>
+                              </a:ext>
+                            </a:extLst>
+                          </a:blip>
+                          <a:srcRect/>
+                          <a:stretch>
+                            <a:fillRect/>
+                          </a:stretch>
+                        </pic:blipFill>
+                        <pic:spPr bwMode="auto">
+                          <a:xfrm>
+                            <a:off x="979" y="919"/>
+                            <a:ext cx="9917" cy="13510"/>
+                          </a:xfrm>
+                          <a:prstGeom prst="rect">
+                            <a:avLst/>
+                          </a:prstGeom>
+                          <a:noFill/>
+                          <a:extLst>
+                            <a:ext uri="{909E8E84-426E-40DD-AFC4-6F175D3DCCD1}">
+                              <a14:hiddenFill xmlns:a14="http://schemas.microsoft.com/office/drawing/2010/main">
+                                <a:solidFill>
+                                  <a:srgbClr val="FFFFFF"/>
+                                </a:solidFill>
+                              </a14:hiddenFill>
+                            </a:ext>
+                          </a:extLst>
+                        </pic:spPr>
+                      </pic:pic>
+                      <wps:wsp>
+                        <wps:cNvPr id="3" name="Rectangle 4"/>
+                        <wps:cNvSpPr>
+                          <a:spLocks noChangeArrowheads="1"/>
+                        </wps:cNvSpPr>
+                        <wps:spPr bwMode="auto">
+                          <a:xfrm>
+                            <a:off x="972" y="919"/>
+                            <a:ext cx="9932" cy="13517"/>
+                          </a:xfrm>
+                          <a:prstGeom prst="rect">
+                            <a:avLst/>
+                          </a:prstGeom>
+                          <a:noFill/>
+                          <a:ln w="9144">
+                            <a:solidFill>
+                              <a:srgbClr val="0000FF"/>
+                            </a:solidFill>
+                            <a:miter lim="800000"/>
+                            <a:headEnd/>
+                            <a:tailEnd/>
+                          </a:ln>
+                          <a:extLst>
+                            <a:ext uri="{909E8E84-426E-40DD-AFC4-6F175D3DCCD1}">
+                              <a14:hiddenFill xmlns:a14="http://schemas.microsoft.com/office/drawing/2010/main">
+                                <a:solidFill>
+                                  <a:srgbClr val="FFFFFF"/>
+                                </a:solidFill>
+                              </a14:hiddenFill>
+                            </a:ext>
+                          </a:extLst>
+                        </wps:spPr>
+                        <wps:bodyPr rot="0" vert="horz" wrap="square" lIns="91440" tIns="45720" rIns="91440" bIns="45720" anchor="t" anchorCtr="0" upright="1">
+                          <a:noAutofit/>
+                        </wps:bodyPr>
+                      </wps:wsp>
+                      <pic:pic xmlns:pic="http://schemas.openxmlformats.org/drawingml/2006/picture">
+                        <pic:nvPicPr>
+                          <pic:cNvPr id="4" name="Picture 5"/>
+                          <pic:cNvPicPr>
+                            <a:picLocks noChangeAspect="1" noChangeArrowheads="1"/>
+                          </pic:cNvPicPr>
+                        </pic:nvPicPr>
+                        <pic:blipFill>
+                          <a:blip r:embed="rId6">
+                            <a:extLst>
+                              <a:ext uri="{28A0092B-C50C-407E-A947-70E740481C1C}">
+                                <a14:useLocalDpi xmlns:a14="http://schemas.microsoft.com/office/drawing/2010/main" val="0"/>
+                              </a:ext>
+                            </a:extLst>
+                          </a:blip>
+                          <a:srcRect/>
+                          <a:stretch>
+                            <a:fillRect/>
+                          </a:stretch>
+                        </pic:blipFill>
+                        <pic:spPr bwMode="auto">
+                          <a:xfrm>
+                            <a:off x="4272" y="3340"/>
+                            <a:ext cx="3223" cy="2759"/>
+                          </a:xfrm>
+                          <a:prstGeom prst="rect">
+                            <a:avLst/>
+                          </a:prstGeom>
+                          <a:noFill/>
+                          <a:extLst>
+                            <a:ext uri="{909E8E84-426E-40DD-AFC4-6F175D3DCCD1}">
+                              <a14:hiddenFill xmlns:a14="http://schemas.microsoft.com/office/drawing/2010/main">
+                                <a:solidFill>
+                                  <a:srgbClr val="FFFFFF"/>
+                                </a:solidFill>
+                              </a14:hiddenFill>
+                            </a:ext>
+                          </a:extLst>
+                        </pic:spPr>
+                      </pic:pic>
+                    </wpg:wgp>
+                  </a:graphicData>
+                </a:graphic>
+                <wp14:sizeRelH relativeFrom="page">
+                  <wp14:pctWidth>0</wp14:pctWidth>
+                </wp14:sizeRelH>
+                <wp14:sizeRelV relativeFrom="page">
+                  <wp14:pctHeight>0</wp14:pctHeight>
+                </wp14:sizeRelV>
+              </wp:anchor>
+            </w:drawing>
+          </mc:Choice>
+          <mc:Fallback>
+            <w:pict>
+              <v:group w14:anchorId="7AD01A31" id="Group 1" o:spid="_x0000_s1026" style="position:absolute;margin-left:399.95pt;margin-top:5.6pt;width:451.15pt;height:690.75pt;z-index:-251657216;mso-position-horizontal:right;mso-position-horizontal-relative:margin;mso-position-vertical-relative:margin" coordorigin="972,919" coordsize="9932,13517" o:gfxdata="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">
+                <v:shapetype id="_x0000_t75" coordsize="21600,21600" o:spt="75" o:preferrelative="t" path="m@4@5l@4@11@9@11@9@5xe" filled="f" stroked="f">
+                  <v:stroke joinstyle="miter"/>
+                  <v:formulas>
+                    <v:f eqn="if lineDrawn pixelLineWidth 0"/>
+                    <v:f eqn="sum @0 1 0"/>
+                    <v:f eqn="sum 0 0 @1"/>
+                    <v:f eqn="prod @2 1 2"/>
+                    <v:f eqn="prod @3 21600 pixelWidth"/>
+                    <v:f eqn="prod @3 21600 pixelHeight"/>
+                    <v:f eqn="sum @0 0 1"/>
+                    <v:f eqn="prod @6 1 2"/>
+                    <v:f eqn="prod @7 21600 pixelWidth"/>
+                    <v:f eqn="sum @8 21600 0"/>
+                    <v:f eqn="prod @7 21600 pixelHeight"/>
+                    <v:f eqn="sum @10 21600 0"/>
+                  </v:formulas>
+                  <v:path o:extrusionok="f" gradientshapeok="t" o:connecttype="rect"/>
+                  <o:lock v:ext="edit" aspectratio="t"/>
+                </v:shapetype>
+                <v:shape id="Picture 3" o:spid="_x0000_s1027" type="#_x0000_t75" style="position:absolute;left:979;top:919;width:9917;height:13510;visibility:visible;mso-wrap-style:square" o:gfxdata="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">
+                  <v:imagedata r:id="rId7" o:title=""/>
+                </v:shape>
+                <v:rect id="Rectangle 4" o:spid="_x0000_s1028" style="position:absolute;left:972;top:919;width:9932;height:13517;visibility:visible;mso-wrap-style:square;v-text-anchor:top" o:gfxdata="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" filled="f" strokecolor="blue" strokeweight=".72pt"/>
+                <v:shape id="Picture 5" o:spid="_x0000_s1029" type="#_x0000_t75" style="position:absolute;left:4272;top:3340;width:3223;height:2759;visibility:visible;mso-wrap-style:square" o:gfxdata="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">
+                  <v:imagedata r:id="rId8" o:title=""/>
+                </v:shape>
+                <w10:wrap anchorx="margin" anchory="margin"/>
+              </v:group>
+            </w:pict>
+          </mc:Fallback>
+        </mc:AlternateContent>
+      </w:r>
+    </w:p>
+    <w:p>
+      <w:pPr>
+        <w:spacing w:before="89"/>
+        <w:ind w:right="49"/>
+        <w:jc w:val="center"/>
+        <w:rPr>
+          <w:b/>
+          <w:sz w:val="26"/>
+        </w:rPr>
+      </w:pPr>
+    </w:p>
+    <w:p>
+      <w:pPr>
+        <w:spacing w:before="89"/>
+        <w:ind w:right="49"/>
+        <w:jc w:val="center"/>
+        <w:rPr>
+          <w:b/>
+          <w:szCs w:val="28"/>
+        </w:rPr>
+      </w:pPr>
+      <w:r>
+        <w:rPr>
+          <w:b/>
+          <w:szCs w:val="28"/>
+        </w:rPr>
+        <w:t>HỌC VIỆN CÔNG NGHỆ BƯU CHÍNH VIỄN THÔNG</w:t>
+      </w:r>
+    </w:p>
+    <w:p>
+      <w:pPr>
+        <w:spacing w:before="89"/>
+        <w:ind w:right="49"/>
+        <w:jc w:val="center"/>
+        <w:rPr>
+          <w:b/>
+          <w:szCs w:val="28"/>
+        </w:rPr>
+      </w:pPr>
+      <w:r>
+        <w:rPr>
+          <w:b/>
+          <w:szCs w:val="28"/>
+        </w:rPr>
+        <w:t xml:space="preserve">KHOA </w:t>
+      </w:r>
+      <w:r>
+        <w:rPr>
+          <w:b/>
+          <w:szCs w:val="28"/>
+        </w:rPr>
+        <w:t>CÔNG NGHỆ THÔNG TIN 1</w:t>
+      </w:r>
+    </w:p>
+    <w:p>
+      <w:pPr>
+        <w:spacing w:line="294" w:lineRule="exact"/>
+        <w:ind w:right="49"/>
+        <w:jc w:val="center"/>
+        <w:rPr>
+          <w:szCs w:val="28"/>
+        </w:rPr>
+      </w:pPr>
+      <w:r>
+        <w:rPr>
+          <w:szCs w:val="28"/>
+        </w:rPr>
+        <w:t>-----</w:t>
+      </w:r>
+      <w:r>
+        <w:rPr>
+          <w:rFonts w:ascii="Wingdings" w:hAnsi="Wingdings"/>
+          <w:szCs w:val="28"/>
+        </w:rPr>
+        <w:t></w:t>
+      </w:r>
+      <w:r>
+        <w:rPr>
+          <w:rFonts w:ascii="Wingdings" w:hAnsi="Wingdings"/>
+          <w:szCs w:val="28"/>
+        </w:rPr>
+        <w:t></w:t>
+      </w:r>
+      <w:r>
+        <w:rPr>
+          <w:rFonts w:ascii="Wingdings" w:hAnsi="Wingdings"/>
+          <w:szCs w:val="28"/>
+        </w:rPr>
+        <w:t></w:t>
+      </w:r>
+      <w:r>
+        <w:rPr>
+          <w:rFonts w:ascii="Wingdings" w:hAnsi="Wingdings"/>
+          <w:szCs w:val="28"/>
+        </w:rPr>
+        <w:t></w:t>
+      </w:r>
+      <w:r>
+        <w:rPr>
+          <w:rFonts w:ascii="Wingdings" w:hAnsi="Wingdings"/>
+          <w:szCs w:val="28"/>
+        </w:rPr>
+        <w:t></w:t>
+      </w:r>
+      <w:r>
+        <w:rPr>
+          <w:szCs w:val="28"/>
+        </w:rPr>
+        <w:t>-----</w:t>
+      </w:r>
+    </w:p>
+    <w:p>
+      <w:pPr>
+        <w:spacing w:line="294" w:lineRule="exact"/>
+        <w:ind w:right="49"/>
+        <w:jc w:val="center"/>
+        <w:rPr>
+          <w:sz w:val="26"/>
+        </w:rPr>
+      </w:pPr>
+    </w:p>
+    <w:p>
+      <w:pPr>
+        <w:spacing w:line="294" w:lineRule="exact"/>
+        <w:ind w:right="49"/>
+        <w:rPr>
+          <w:sz w:val="26"/>
+        </w:rPr>
+      </w:pPr>
+    </w:p>
+    <w:p>
+      <w:pPr>
+        <w:spacing w:line="294" w:lineRule="exact"/>
+        <w:ind w:right="49"/>
+        <w:rPr>
+          <w:sz w:val="26"/>
+        </w:rPr>
+      </w:pPr>
+    </w:p>
+    <w:p>
+      <w:pPr>
+        <w:spacing w:line="294" w:lineRule="exact"/>
+        <w:ind w:right="49"/>
+        <w:rPr>
+          <w:sz w:val="26"/>
+        </w:rPr>
+      </w:pPr>
+    </w:p>
+    <w:p>
+      <w:pPr>
+        <w:spacing w:line="294" w:lineRule="exact"/>
+        <w:ind w:right="49"/>
+        <w:jc w:val="center"/>
+        <w:rPr>
+          <w:sz w:val="26"/>
+        </w:rPr>
+      </w:pPr>
+    </w:p>
+    <w:p>
+      <w:pPr>
+        <w:spacing w:line="294" w:lineRule="exact"/>
+        <w:ind w:right="49"/>
+        <w:jc w:val="center"/>
+        <w:rPr>
+          <w:sz w:val="26"/>
+        </w:rPr>
+      </w:pPr>
+    </w:p>
+    <w:p>
+      <w:pPr>
+        <w:spacing w:line="294" w:lineRule="exact"/>
+        <w:ind w:right="49"/>
+        <w:jc w:val="center"/>
+        <w:rPr>
+          <w:sz w:val="26"/>
+        </w:rPr>
+      </w:pPr>
+    </w:p>
+    <w:p>
+      <w:pPr>
+        <w:spacing w:line="360" w:lineRule="auto"/>
+        <w:ind w:right="49"/>
+        <w:jc w:val="center"/>
+        <w:rPr>
+          <w:b/>
+          <w:sz w:val="30"/>
+          <w:szCs w:val="30"/>
+        </w:rPr>
+      </w:pPr>
+    </w:p>
+    <w:p>
+      <w:pPr>
+        <w:spacing w:line="360" w:lineRule="auto"/>
+        <w:ind w:right="49"/>
+        <w:jc w:val="center"/>
+        <w:rPr>
+          <w:b/>
+          <w:sz w:val="48"/>
+          <w:szCs w:val="56"/>
+        </w:rPr>
+      </w:pPr>
+      <w:r>
+        <w:rPr>
+          <w:b/>
+          <w:sz w:val="48"/>
+          <w:szCs w:val="56"/>
+        </w:rPr>
+        <w:t xml:space="preserve">BÁO CÁO </w:t>
+      </w:r>
+    </w:p>
+    <w:p>
+      <w:pPr>
+        <w:spacing w:line="360" w:lineRule="auto"/>
+        <w:ind w:right="49"/>
+        <w:jc w:val="center"/>
+        <w:rPr>
+          <w:b/>
+          <w:sz w:val="48"/>
+          <w:szCs w:val="48"/>
           <w:lang w:val="en-AS"/>
         </w:rPr>
       </w:pPr>
       <w:r>
         <w:rPr>
           <w:b/>
+          <w:sz w:val="48"/>
+          <w:szCs w:val="48"/>
           <w:lang w:val="en-AS"/>
         </w:rPr>
-        <w:t>Ngôn ngữ được sử dụng</w:t>
-      </w:r>
-      <w:r>
+        <w:t>HỌC PHẦN THAY THẾ TỐT NGHIỆP</w:t>
+      </w:r>
+    </w:p>
+    <w:p>
+      <w:pPr>
+        <w:spacing w:line="360" w:lineRule="auto"/>
+        <w:ind w:right="49"/>
+        <w:jc w:val="center"/>
+        <w:rPr>
+          <w:b/>
+          <w:i/>
+          <w:sz w:val="32"/>
+          <w:szCs w:val="32"/>
+        </w:rPr>
+      </w:pPr>
+    </w:p>
+    <w:tbl>
+      <w:tblPr>
+        <w:tblStyle w:val="TableGrid"/>
+        <w:tblW w:w="0" w:type="auto"/>
+        <w:tblInd w:w="1255" w:type="dxa"/>
+        <w:tblBorders>
+          <w:top w:val="none" w:sz="0" w:space="0" w:color="auto"/>
+          <w:left w:val="none" w:sz="0" w:space="0" w:color="auto"/>
+          <w:bottom w:val="none" w:sz="0" w:space="0" w:color="auto"/>
+          <w:right w:val="none" w:sz="0" w:space="0" w:color="auto"/>
+          <w:insideH w:val="none" w:sz="0" w:space="0" w:color="auto"/>
+          <w:insideV w:val="none" w:sz="0" w:space="0" w:color="auto"/>
+        </w:tblBorders>
+        <w:tblLook w:val="04A0" w:firstRow="1" w:lastRow="0" w:firstColumn="1" w:lastColumn="0" w:noHBand="0" w:noVBand="1"/>
+      </w:tblPr>
+      <w:tblGrid>
+        <w:gridCol w:w="3060"/>
+        <w:gridCol w:w="3780"/>
+      </w:tblGrid>
+      <w:tr>
+        <w:tc>
+          <w:tcPr>
+            <w:tcW w:w="3060" w:type="dxa"/>
+          </w:tcPr>
+          <w:p>
+            <w:pPr>
+              <w:spacing w:line="360" w:lineRule="auto"/>
+              <w:ind w:right="49"/>
+              <w:jc w:val="right"/>
+              <w:rPr>
+                <w:b/>
+                <w:i/>
+                <w:sz w:val="32"/>
+                <w:szCs w:val="32"/>
+              </w:rPr>
+            </w:pPr>
+            <w:r>
+              <w:rPr>
+                <w:b/>
+                <w:i/>
+                <w:sz w:val="28"/>
+                <w:szCs w:val="28"/>
+              </w:rPr>
+              <w:t>Giảng viên hướng dẫn</w:t>
+            </w:r>
+            <w:r>
+              <w:rPr>
+                <w:b/>
+                <w:i/>
+                <w:sz w:val="28"/>
+                <w:szCs w:val="28"/>
+              </w:rPr>
+              <w:t>:</w:t>
+            </w:r>
+          </w:p>
+        </w:tc>
+        <w:tc>
+          <w:tcPr>
+            <w:tcW w:w="3780" w:type="dxa"/>
+          </w:tcPr>
+          <w:p>
+            <w:pPr>
+              <w:spacing w:line="360" w:lineRule="auto"/>
+              <w:ind w:right="49"/>
+              <w:rPr>
+                <w:b/>
+                <w:i/>
+                <w:sz w:val="32"/>
+                <w:szCs w:val="32"/>
+              </w:rPr>
+            </w:pPr>
+            <w:r>
+              <w:rPr>
+                <w:b/>
+                <w:i/>
+                <w:sz w:val="28"/>
+                <w:szCs w:val="28"/>
+              </w:rPr>
+              <w:t>ThS. Nguyễn Văn Tiến</w:t>
+            </w:r>
+          </w:p>
+        </w:tc>
+      </w:tr>
+      <w:tr>
+        <w:tc>
+          <w:tcPr>
+            <w:tcW w:w="3060" w:type="dxa"/>
+          </w:tcPr>
+          <w:p>
+            <w:pPr>
+              <w:spacing w:line="360" w:lineRule="auto"/>
+              <w:ind w:right="49"/>
+              <w:jc w:val="right"/>
+              <w:rPr>
+                <w:b/>
+                <w:i/>
+                <w:sz w:val="32"/>
+                <w:szCs w:val="32"/>
+              </w:rPr>
+            </w:pPr>
+            <w:r>
+              <w:rPr>
+                <w:b/>
+                <w:i/>
+                <w:sz w:val="28"/>
+                <w:szCs w:val="28"/>
+              </w:rPr>
+              <w:t>S</w:t>
+            </w:r>
+            <w:r>
+              <w:rPr>
+                <w:b/>
+                <w:i/>
+                <w:sz w:val="28"/>
+                <w:szCs w:val="28"/>
+              </w:rPr>
+              <w:t>inh viên thực hiện</w:t>
+            </w:r>
+            <w:r>
+              <w:rPr>
+                <w:b/>
+                <w:i/>
+                <w:sz w:val="28"/>
+                <w:szCs w:val="28"/>
+              </w:rPr>
+              <w:t>:</w:t>
+            </w:r>
+          </w:p>
+        </w:tc>
+        <w:tc>
+          <w:tcPr>
+            <w:tcW w:w="3780" w:type="dxa"/>
+          </w:tcPr>
+          <w:p>
+            <w:pPr>
+              <w:spacing w:line="360" w:lineRule="auto"/>
+              <w:ind w:right="49"/>
+              <w:rPr>
+                <w:b/>
+                <w:i/>
+                <w:sz w:val="32"/>
+                <w:szCs w:val="32"/>
+                <w:lang w:val="en-AS"/>
+              </w:rPr>
+            </w:pPr>
+            <w:r>
+              <w:rPr>
+                <w:b/>
+                <w:i/>
+                <w:sz w:val="28"/>
+                <w:szCs w:val="28"/>
+                <w:lang w:val="en-AS"/>
+              </w:rPr>
+              <w:t>Lê Đức Nguyên</w:t>
+            </w:r>
+          </w:p>
+        </w:tc>
+      </w:tr>
+      <w:tr>
+        <w:tc>
+          <w:tcPr>
+            <w:tcW w:w="3060" w:type="dxa"/>
+          </w:tcPr>
+          <w:p>
+            <w:pPr>
+              <w:spacing w:line="360" w:lineRule="auto"/>
+              <w:ind w:right="49"/>
+              <w:jc w:val="right"/>
+              <w:rPr>
+                <w:b/>
+                <w:i/>
+                <w:sz w:val="32"/>
+                <w:szCs w:val="32"/>
+              </w:rPr>
+            </w:pPr>
+            <w:r>
+              <w:rPr>
+                <w:b/>
+                <w:i/>
+                <w:sz w:val="28"/>
+                <w:szCs w:val="28"/>
+              </w:rPr>
+              <w:t>Mã sinh viên:</w:t>
+            </w:r>
+          </w:p>
+        </w:tc>
+        <w:tc>
+          <w:tcPr>
+            <w:tcW w:w="3780" w:type="dxa"/>
+          </w:tcPr>
+          <w:p>
+            <w:pPr>
+              <w:spacing w:line="360" w:lineRule="auto"/>
+              <w:ind w:right="49"/>
+              <w:rPr>
+                <w:b/>
+                <w:i/>
+                <w:sz w:val="32"/>
+                <w:szCs w:val="32"/>
+              </w:rPr>
+            </w:pPr>
+            <w:r>
+              <w:rPr>
+                <w:b/>
+                <w:i/>
+                <w:sz w:val="28"/>
+                <w:szCs w:val="28"/>
+              </w:rPr>
+              <w:t>B19DCCN476</w:t>
+            </w:r>
+            <w:r>
+              <w:rPr>
+                <w:b/>
+                <w:i/>
+                <w:sz w:val="28"/>
+                <w:szCs w:val="28"/>
+              </w:rPr>
+              <w:tab/>
+            </w:r>
+          </w:p>
+        </w:tc>
+      </w:tr>
+      <w:tr>
+        <w:tc>
+          <w:tcPr>
+            <w:tcW w:w="3060" w:type="dxa"/>
+          </w:tcPr>
+          <w:p>
+            <w:pPr>
+              <w:spacing w:line="360" w:lineRule="auto"/>
+              <w:ind w:right="49"/>
+              <w:jc w:val="right"/>
+              <w:rPr>
+                <w:b/>
+                <w:i/>
+                <w:sz w:val="32"/>
+                <w:szCs w:val="32"/>
+              </w:rPr>
+            </w:pPr>
+            <w:r>
+              <w:rPr>
+                <w:b/>
+                <w:i/>
+                <w:sz w:val="28"/>
+                <w:szCs w:val="28"/>
+              </w:rPr>
+              <w:t>Lớp:</w:t>
+            </w:r>
+          </w:p>
+        </w:tc>
+        <w:tc>
+          <w:tcPr>
+            <w:tcW w:w="3780" w:type="dxa"/>
+          </w:tcPr>
+          <w:p>
+            <w:pPr>
+              <w:spacing w:line="360" w:lineRule="auto"/>
+              <w:ind w:right="49"/>
+              <w:rPr>
+                <w:b/>
+                <w:i/>
+                <w:sz w:val="32"/>
+                <w:szCs w:val="32"/>
+              </w:rPr>
+            </w:pPr>
+            <w:r>
+              <w:rPr>
+                <w:b/>
+                <w:i/>
+                <w:sz w:val="28"/>
+                <w:szCs w:val="28"/>
+              </w:rPr>
+              <w:t>D19CNPM08</w:t>
+            </w:r>
+          </w:p>
+        </w:tc>
+      </w:tr>
+    </w:tbl>
+    <w:p>
+      <w:pPr>
+        <w:spacing w:line="360" w:lineRule="auto"/>
+        <w:ind w:right="49"/>
+        <w:rPr>
+          <w:szCs w:val="28"/>
+        </w:rPr>
+      </w:pPr>
+      <w:r>
+        <w:rPr>
+          <w:b/>
+          <w:i/>
+          <w:szCs w:val="28"/>
+        </w:rPr>
+        <w:tab/>
+      </w:r>
+      <w:r>
+        <w:rPr>
+          <w:b/>
+          <w:i/>
+          <w:szCs w:val="28"/>
+        </w:rPr>
+        <w:tab/>
+      </w:r>
+      <w:r>
+        <w:rPr>
+          <w:b/>
+          <w:i/>
+          <w:szCs w:val="28"/>
+        </w:rPr>
+        <w:tab/>
+      </w:r>
+    </w:p>
+    <w:p>
+      <w:pPr>
+        <w:spacing w:line="294" w:lineRule="exact"/>
+        <w:ind w:right="49"/>
+        <w:rPr>
+          <w:b/>
+          <w:szCs w:val="28"/>
+        </w:rPr>
+      </w:pPr>
+    </w:p>
+    <w:p>
+      <w:pPr>
+        <w:spacing w:line="294" w:lineRule="exact"/>
+        <w:ind w:right="49"/>
+        <w:jc w:val="center"/>
+        <w:rPr>
+          <w:b/>
+          <w:szCs w:val="28"/>
+        </w:rPr>
+      </w:pPr>
+    </w:p>
+    <w:p>
+      <w:pPr>
+        <w:spacing w:line="294" w:lineRule="exact"/>
+        <w:ind w:right="49"/>
+        <w:rPr>
+          <w:b/>
+          <w:szCs w:val="28"/>
+        </w:rPr>
+      </w:pPr>
+    </w:p>
+    <w:p>
+      <w:pPr>
+        <w:spacing w:line="294" w:lineRule="exact"/>
+        <w:ind w:right="49"/>
+        <w:jc w:val="center"/>
+        <w:rPr>
+          <w:b/>
+          <w:szCs w:val="28"/>
+        </w:rPr>
+      </w:pPr>
+      <w:r>
+        <w:rPr>
+          <w:b/>
+          <w:szCs w:val="28"/>
+        </w:rPr>
+        <w:t>Hà Nội, 2023</w:t>
+      </w:r>
+    </w:p>
+    <w:p>
+      <w:pPr>
+        <w:spacing w:line="294" w:lineRule="exact"/>
+        <w:ind w:right="49"/>
+        <w:jc w:val="center"/>
+        <w:rPr>
+          <w:sz w:val="26"/>
+        </w:rPr>
+        <w:sectPr>
+          <w:footerReference w:type="default" r:id="rId9"/>
+          <w:pgSz w:w="11906" w:h="16838"/>
+          <w:pgMar w:top="1418" w:right="1134" w:bottom="1418" w:left="1701" w:header="708" w:footer="708" w:gutter="0"/>
+          <w:pgNumType w:fmt="lowerRoman" w:start="2"/>
+          <w:cols w:space="708"/>
+          <w:titlePg/>
+          <w:docGrid w:linePitch="360"/>
+        </w:sectPr>
+      </w:pPr>
+      <w:r>
+        <w:rPr>
+          <w:sz w:val="26"/>
+        </w:rPr>
+        <w:tab/>
+      </w:r>
+    </w:p>
+    <w:p>
+      <w:pPr>
         <w:rPr>
           <w:lang w:val="en-AS"/>
         </w:rPr>
-        <w:t>: Spring Boot.</w:t>
-      </w:r>
-    </w:p>
-    <w:p>
-      <w:r>
-        <w:t>Chức năng dự kiến:</w:t>
-      </w:r>
+      </w:pPr>
       <w:bookmarkStart w:id="0" w:name="_GoBack"/>
       <w:bookmarkEnd w:id="0"/>
+      <w:r>
+        <w:lastRenderedPageBreak/>
+        <w:br/>
+      </w:r>
+      <w:r>
+        <w:rPr>
+          <w:b/>
+        </w:rPr>
+        <w:t>Tên dự án</w:t>
+      </w:r>
+      <w:r>
+        <w:t xml:space="preserve">: Phát triển trang web </w:t>
+      </w:r>
+      <w:r>
+        <w:t>bán</w:t>
+      </w:r>
+      <w:r>
+        <w:t xml:space="preserve"> đồ ăn</w:t>
+      </w:r>
+      <w:r>
+        <w:rPr>
+          <w:lang w:val="en-AS"/>
+        </w:rPr>
+        <w:t>.</w:t>
+      </w:r>
+    </w:p>
+    <w:p>
+      <w:r>
+        <w:t>Mục tiêu dự án: Dự án này nhằm tạo ra một trang web thương mại điện tử chuyên về đặt đồ ăn, giúp cung cấp một nền tảng thuận tiện và đáng tin cậy cho người dùng để tìm kiếm, xem thông tin, đặt hàng và thanh toán cho các món ăn một cách dễ dàng và nhanh chóng. Dự án cũng nhằm hỗ trợ quản lý và theo dõi các hoạt động liên quan đến việc bán đồ ăn.</w:t>
+      </w:r>
+    </w:p>
+    <w:p>
+      <w:pPr>
+        <w:rPr>
+          <w:lang w:val="en-AS"/>
+        </w:rPr>
+      </w:pPr>
+      <w:r>
+        <w:rPr>
+          <w:b/>
+          <w:lang w:val="en-AS"/>
+        </w:rPr>
+        <w:t>Ngôn ngữ được sử dụng</w:t>
+      </w:r>
+      <w:r>
+        <w:rPr>
+          <w:lang w:val="en-AS"/>
+        </w:rPr>
+        <w:t xml:space="preserve">: </w:t>
+      </w:r>
+    </w:p>
+    <w:p>
+      <w:r>
+        <w:rPr>
+          <w:lang w:val="en-AS"/>
+        </w:rPr>
+        <w:t>Spring Boot</w:t>
+      </w:r>
+      <w:r>
+        <w:rPr>
+          <w:lang w:val="en-AS"/>
+        </w:rPr>
+        <w:t xml:space="preserve">: </w:t>
+      </w:r>
+      <w:r>
+        <w:t>Java Spring là một framework lập trình ứng dụng phía máy chủ (server-side) được xây dựng trên ngôn ngữ Java. Nó cung cấp một cách tiếp cận linh hoạt và mạnh mẽ để phát triển các ứng dụng di động, web và các dịch vụ web.</w:t>
+      </w:r>
+    </w:p>
+    <w:p>
+      <w:r>
+        <w:t>Spring Framework được tạo ra để giảm bớt sự phức tạp trong việc phát triển ứng dụng Java và cung cấp một cách tiếp cận mô hình hướng đối tượng (object-oriented) cho việc xây dựng ứng dụng. Nó cung cấp các thành phần và module để xử lý các khía cạnh khác nhau của ứng dụng, bao gồm quản lý chuỗi sự kiện (event management), giao tiếp với cơ sở dữ liệu, xử lý lỗi và nhiều hơn nữa.</w:t>
+      </w:r>
+    </w:p>
+    <w:p>
+      <w:r>
+        <w:t>Spring Framework bao gồm nhiều phần khác nhau, như Spring Core, Spring MVC, Spring Security, Spring Data và Spring Boot. Mỗi phần đóng vai trò quan trọng trong việc xây dựng ứng dụng Java Spring. Ví dụ, Spring MVC cung cấp một kiến trúc cho việc phát triển ứng dụng web, trong khi Spring Data cung cấp các công cụ để tương tác với cơ sở dữ liệu.</w:t>
+      </w:r>
+    </w:p>
+    <w:p>
+      <w:pPr>
+        <w:rPr>
+          <w:b/>
+        </w:rPr>
+      </w:pPr>
+      <w:r>
+        <w:rPr>
+          <w:b/>
+        </w:rPr>
+        <w:t>Chức năng:</w:t>
+      </w:r>
     </w:p>
     <w:p>
       <w:r>
@@ -61,66 +954,135 @@
       <w:pPr>
         <w:numPr>
           <w:ilvl w:val="0"/>
-          <w:numId w:val="1"/>
+          <w:numId w:val="3"/>
         </w:numPr>
       </w:pPr>
       <w:r>
-        <w:t>Đăng nhập vào hệ thống quản trị.</w:t>
+        <w:t>Đăng nhập vào hệ thống</w:t>
+      </w:r>
+      <w:r>
+        <w:t>: Admin có</w:t>
+      </w:r>
+      <w:r>
+        <w:t xml:space="preserve"> đăng nhập vào hệ thống bằng thông tin đăng nhập riêng để truy cập vào các chức năng quản lý.</w:t>
       </w:r>
     </w:p>
     <w:p>
       <w:pPr>
         <w:numPr>
           <w:ilvl w:val="0"/>
-          <w:numId w:val="1"/>
+          <w:numId w:val="3"/>
         </w:numPr>
       </w:pPr>
       <w:r>
-        <w:t>Quản lý danh sách đồ ăn, bao gồm thêm, sửa, xóa, và tìm kiếm đồ ăn.</w:t>
+        <w:t xml:space="preserve">Quản lý danh sách đồ ăn: Admin </w:t>
+      </w:r>
+      <w:r>
+        <w:rPr>
+          <w:lang w:val="en-AS"/>
+        </w:rPr>
+        <w:t xml:space="preserve">thực hiện </w:t>
+      </w:r>
+      <w:r>
+        <w:t>thêm, sửa, xóa và tìm kiếm các đồ ăn có sẵn để đặt hàng. Điều này cho phép Admin cập nhật thông tin về đồ ăn, bao gồm tên, mô tả, hình ảnh, giá cả và các thông tin khác liên quan.</w:t>
       </w:r>
     </w:p>
     <w:p>
       <w:pPr>
         <w:numPr>
           <w:ilvl w:val="0"/>
-          <w:numId w:val="1"/>
+          <w:numId w:val="3"/>
         </w:numPr>
       </w:pPr>
       <w:r>
-        <w:t>Quản lý các loại đồ ăn, bao gồm thêm, sửa, xóa, và tìm kiếm loại đồ ăn.</w:t>
+        <w:t xml:space="preserve">Quản lý các loại đồ ăn: Admin </w:t>
+      </w:r>
+      <w:r>
+        <w:rPr>
+          <w:lang w:val="en-AS"/>
+        </w:rPr>
+        <w:t>thực hiện</w:t>
+      </w:r>
+      <w:r>
+        <w:t xml:space="preserve"> thêm, sửa, xóa và tìm kiếm các loại đồ ăn. </w:t>
+      </w:r>
+      <w:r>
+        <w:t>G</w:t>
+      </w:r>
+      <w:r>
+        <w:t>iúp quản lý và phân loại đồ ăn theo các nhóm, ví dụ như món chính, món phụ, đồ uống, hay theo các tiêu chí khác.</w:t>
       </w:r>
     </w:p>
     <w:p>
       <w:pPr>
         <w:numPr>
           <w:ilvl w:val="0"/>
-          <w:numId w:val="1"/>
+          <w:numId w:val="3"/>
         </w:numPr>
       </w:pPr>
       <w:r>
-        <w:t>Quản lý chi tiêu của doanh nghiệp liên quan đến hoạt động bán đồ ăn.</w:t>
+        <w:t>Quả</w:t>
+      </w:r>
+      <w:r>
+        <w:t>n lý chi tiêu</w:t>
+      </w:r>
+      <w:r>
+        <w:t xml:space="preserve">: Admin quản lý các chi tiêu liên quan đến hoạt động bán đồ ăn, bao gồm nhập liệu, theo dõi và phân loại các khoản chi tiêu. </w:t>
+      </w:r>
+      <w:r>
+        <w:rPr>
+          <w:lang w:val="en-AS"/>
+        </w:rPr>
+        <w:t>Giúp</w:t>
+      </w:r>
+      <w:r>
+        <w:t xml:space="preserve"> cho việc theo dõi tình hình tài chính của doanh nghiệp.</w:t>
       </w:r>
     </w:p>
     <w:p>
       <w:pPr>
         <w:numPr>
           <w:ilvl w:val="0"/>
-          <w:numId w:val="1"/>
+          <w:numId w:val="3"/>
         </w:numPr>
       </w:pPr>
       <w:r>
-        <w:t>Quản lý đơn đặt hàng, bao gồm xem, xác nhận, hủy, và tìm kiếm đơn.</w:t>
+        <w:t>Quản lý đơn đặt hàng: Admin xem, xác nhận, hủy và tìm kiếm các đơn đặt hàng từ</w:t>
+      </w:r>
+      <w:r>
+        <w:t xml:space="preserve"> khách hàng.</w:t>
+      </w:r>
+      <w:r>
+        <w:rPr>
+          <w:lang w:val="en-AS"/>
+        </w:rPr>
+        <w:t xml:space="preserve"> </w:t>
+      </w:r>
+      <w:r>
+        <w:t>C</w:t>
+      </w:r>
+      <w:r>
+        <w:t>ho phép Admin kiểm soát quá trình đặt hàng và xử lý các yêu cầu từ khách hàng.</w:t>
       </w:r>
     </w:p>
     <w:p>
       <w:pPr>
         <w:numPr>
           <w:ilvl w:val="0"/>
-          <w:numId w:val="1"/>
+          <w:numId w:val="3"/>
         </w:numPr>
       </w:pPr>
       <w:r>
-        <w:t>Quản lý tài khoản và cấp quyền truy cập tương ứng.</w:t>
+        <w:t xml:space="preserve">Quản lý tài khoản và cấp quyền truy cập: Admin quản lý tài khoản người dùng và cấp quyền truy cập tương ứng. </w:t>
+      </w:r>
+      <w:r>
+        <w:rPr>
+          <w:lang w:val="en-AS"/>
+        </w:rPr>
+        <w:t>Cho</w:t>
+      </w:r>
+      <w:r>
+        <w:t xml:space="preserve"> phép Admin tạo và quản lý các tài khoản cho nhân viên hoặc quản lý quyền truy cập của các thành viên trong hệ thống.</w:t>
       </w:r>
     </w:p>
     <w:p>
@@ -129,73 +1091,91 @@
           <w:b/>
           <w:bCs/>
         </w:rPr>
-        <w:t>Dành cho khách hàng:</w:t>
+        <w:t>Chức năng dành cho khách hàng:</w:t>
       </w:r>
     </w:p>
     <w:p>
       <w:pPr>
         <w:numPr>
           <w:ilvl w:val="0"/>
-          <w:numId w:val="2"/>
+          <w:numId w:val="4"/>
         </w:numPr>
       </w:pPr>
       <w:r>
-        <w:t>Đăng nhập hoặc đăng ký tài khoản mới.</w:t>
+        <w:t>Đăng nhậ</w:t>
+      </w:r>
+      <w:r>
+        <w:t>p,</w:t>
+      </w:r>
+      <w:r>
+        <w:t xml:space="preserve"> đăng ký tài khoản mới: Khách</w:t>
+      </w:r>
+      <w:r>
+        <w:t xml:space="preserve"> hàng thực hiện</w:t>
+      </w:r>
+      <w:r>
+        <w:t xml:space="preserve"> đăng nhập vào hệ thống bằng tài khoả</w:t>
+      </w:r>
+      <w:r>
+        <w:t xml:space="preserve">n đã có, </w:t>
+      </w:r>
+      <w:r>
+        <w:t>đăng ký tài khoản mới để truy cập vào các chức năng dành cho khách hàng.</w:t>
       </w:r>
     </w:p>
     <w:p>
       <w:pPr>
         <w:numPr>
           <w:ilvl w:val="0"/>
-          <w:numId w:val="2"/>
+          <w:numId w:val="4"/>
         </w:numPr>
       </w:pPr>
       <w:r>
-        <w:t>Xem danh sách các đồ ăn có sẵn để đặt hàng.</w:t>
+        <w:t>Xem danh sách các đồ ăn có sẵn để đặt hàng: Khách hàng có thể xem danh sách các đồ ăn có sẵn trong hệ thống để đặt hàng. Danh sách này cung cấp thông tin về tên, mô tả, hình ảnh và giá cả của từng món ăn.</w:t>
       </w:r>
     </w:p>
     <w:p>
       <w:pPr>
         <w:numPr>
           <w:ilvl w:val="0"/>
-          <w:numId w:val="2"/>
+          <w:numId w:val="4"/>
         </w:numPr>
       </w:pPr>
       <w:r>
-        <w:t>Xem thông tin chi tiết về từng món ăn, bao gồm hình ảnh, mô tả, giá cả, và đánh giá của người dùng.</w:t>
+        <w:t>Xem thông tin chi tiết về từng món ăn: Khách hàng có thể xem thông tin chi tiết về từng món ăn bao gồm hình ảnh, mô tả, giá cả và đánh giá của người dùng khác. Điều này giúp khách hàng có cái nhìn tổng quan và quyết định chọn món ăn phù hợp.</w:t>
       </w:r>
     </w:p>
     <w:p>
       <w:pPr>
         <w:numPr>
           <w:ilvl w:val="0"/>
-          <w:numId w:val="2"/>
+          <w:numId w:val="4"/>
         </w:numPr>
       </w:pPr>
       <w:r>
-        <w:t>Đặt hàng các món ăn, chọn số lượng và tùy chọn khác (nếu có).</w:t>
+        <w:t>Đặt hàng các món ăn: Khách hàng có thể đặt hàng cho các món ăn đã chọn, bao gồm số lượng và tùy chọn khác (nếu có). Khách hàng có thể thêm các món ăn vào giỏ hàng và điều chỉnh số lượng, tùy chọn món ăn trước khi đặt hàng.</w:t>
       </w:r>
     </w:p>
     <w:p>
       <w:pPr>
         <w:numPr>
           <w:ilvl w:val="0"/>
-          <w:numId w:val="2"/>
+          <w:numId w:val="4"/>
         </w:numPr>
       </w:pPr>
       <w:r>
-        <w:t>Thanh toán đơn hàng bằng các phương thức thanh toán trực tuyến an toàn.</w:t>
+        <w:t>Thanh toán đơn hàng: Sau khi đặt hàng, khách hàng có thể thanh toán đơn hàng bằng các phương thức thanh toán trực tuyến.</w:t>
       </w:r>
     </w:p>
     <w:p>
       <w:pPr>
         <w:numPr>
           <w:ilvl w:val="0"/>
-          <w:numId w:val="2"/>
+          <w:numId w:val="4"/>
         </w:numPr>
       </w:pPr>
       <w:r>
-        <w:t>Kiểm tra trạng thái và lịch sử các đơn hàng đã đặt.</w:t>
+        <w:t>Kiểm tra trạng thái và lịch sử các đơn hàng đã đặt: Khách hàng có thể kiểm tra trạng thái hiện tại của các đơn hàng đã đặt và xem lịch sử các đơn hàng trước đó. Điều này giúp khách hàng theo dõi quá trình giao hàng và có cái nhìn tổng quan về các đơn hàng đã đặt trong quá khứ.</w:t>
       </w:r>
     </w:p>
     <w:p/>
@@ -209,9 +1189,310 @@
 </w:document>
 </file>
 
+<file path=word/footer1.xml><?xml version="1.0" encoding="utf-8"?>
+<w:ftr xmlns:wpc="http://schemas.microsoft.com/office/word/2010/wordprocessingCanvas" xmlns:cx="http://schemas.microsoft.com/office/drawing/2014/chartex" xmlns:mc="http://schemas.openxmlformats.org/markup-compatibility/2006" xmlns:o="urn:schemas-microsoft-com:office:office" xmlns:r="http://schemas.openxmlformats.org/officeDocument/2006/relationships" xmlns:m="http://schemas.openxmlformats.org/officeDocument/2006/math" xmlns:v="urn:schemas-microsoft-com:vml" xmlns:wp14="http://schemas.microsoft.com/office/word/2010/wordprocessingDrawing" xmlns:wp="http://schemas.openxmlformats.org/drawingml/2006/wordprocessingDrawing" xmlns:w10="urn:schemas-microsoft-com:office:word" xmlns:w="http://schemas.openxmlformats.org/wordprocessingml/2006/main" xmlns:w14="http://schemas.microsoft.com/office/word/2010/wordml" xmlns:w15="http://schemas.microsoft.com/office/word/2012/wordml" xmlns:w16se="http://schemas.microsoft.com/office/word/2015/wordml/symex" xmlns:wpg="http://schemas.microsoft.com/office/word/2010/wordprocessingGroup" xmlns:wpi="http://schemas.microsoft.com/office/word/2010/wordprocessingInk" xmlns:wne="http://schemas.microsoft.com/office/word/2006/wordml" xmlns:wps="http://schemas.microsoft.com/office/word/2010/wordprocessingShape" mc:Ignorable="w14 w15 w16se wp14">
+  <w:sdt>
+    <w:sdtPr>
+      <w:id w:val="-698704224"/>
+      <w:docPartObj>
+        <w:docPartGallery w:val="Page Numbers (Bottom of Page)"/>
+        <w:docPartUnique/>
+      </w:docPartObj>
+    </w:sdtPr>
+    <w:sdtEndPr>
+      <w:rPr>
+        <w:noProof/>
+        <w:sz w:val="26"/>
+        <w:szCs w:val="26"/>
+      </w:rPr>
+    </w:sdtEndPr>
+    <w:sdtContent>
+      <w:p>
+        <w:pPr>
+          <w:pStyle w:val="Footer"/>
+          <w:jc w:val="center"/>
+          <w:rPr>
+            <w:sz w:val="26"/>
+            <w:szCs w:val="26"/>
+          </w:rPr>
+        </w:pPr>
+        <w:r>
+          <w:rPr>
+            <w:sz w:val="26"/>
+            <w:szCs w:val="26"/>
+          </w:rPr>
+          <w:fldChar w:fldCharType="begin"/>
+        </w:r>
+        <w:r>
+          <w:rPr>
+            <w:sz w:val="26"/>
+            <w:szCs w:val="26"/>
+          </w:rPr>
+          <w:instrText xml:space="preserve"> PAGE   \* MERGEFORMAT </w:instrText>
+        </w:r>
+        <w:r>
+          <w:rPr>
+            <w:sz w:val="26"/>
+            <w:szCs w:val="26"/>
+          </w:rPr>
+          <w:fldChar w:fldCharType="separate"/>
+        </w:r>
+        <w:r>
+          <w:rPr>
+            <w:noProof/>
+            <w:sz w:val="26"/>
+            <w:szCs w:val="26"/>
+          </w:rPr>
+          <w:t>4</w:t>
+        </w:r>
+        <w:r>
+          <w:rPr>
+            <w:noProof/>
+            <w:sz w:val="26"/>
+            <w:szCs w:val="26"/>
+          </w:rPr>
+          <w:fldChar w:fldCharType="end"/>
+        </w:r>
+      </w:p>
+    </w:sdtContent>
+  </w:sdt>
+  <w:p>
+    <w:pPr>
+      <w:pStyle w:val="Footer"/>
+    </w:pPr>
+  </w:p>
+</w:ftr>
+</file>
+
 <file path=word/numbering.xml><?xml version="1.0" encoding="utf-8"?>
 <w:numbering xmlns:wpc="http://schemas.microsoft.com/office/word/2010/wordprocessingCanvas" xmlns:cx="http://schemas.microsoft.com/office/drawing/2014/chartex" xmlns:mc="http://schemas.openxmlformats.org/markup-compatibility/2006" xmlns:o="urn:schemas-microsoft-com:office:office" xmlns:r="http://schemas.openxmlformats.org/officeDocument/2006/relationships" xmlns:m="http://schemas.openxmlformats.org/officeDocument/2006/math" xmlns:v="urn:schemas-microsoft-com:vml" xmlns:wp14="http://schemas.microsoft.com/office/word/2010/wordprocessingDrawing" xmlns:wp="http://schemas.openxmlformats.org/drawingml/2006/wordprocessingDrawing" xmlns:w10="urn:schemas-microsoft-com:office:word" xmlns:w="http://schemas.openxmlformats.org/wordprocessingml/2006/main" xmlns:w14="http://schemas.microsoft.com/office/word/2010/wordml" xmlns:w15="http://schemas.microsoft.com/office/word/2012/wordml" xmlns:w16se="http://schemas.microsoft.com/office/word/2015/wordml/symex" xmlns:wpg="http://schemas.microsoft.com/office/word/2010/wordprocessingGroup" xmlns:wpi="http://schemas.microsoft.com/office/word/2010/wordprocessingInk" xmlns:wne="http://schemas.microsoft.com/office/word/2006/wordml" xmlns:wps="http://schemas.microsoft.com/office/word/2010/wordprocessingShape" mc:Ignorable="w14 w15 w16se wp14">
   <w:abstractNum w:abstractNumId="0" w15:restartNumberingAfterBreak="0">
+    <w:nsid w:val="27F805B4"/>
+    <w:multiLevelType w:val="multilevel"/>
+    <w:tmpl w:val="E34A3A8E"/>
+    <w:lvl w:ilvl="0">
+      <w:start w:val="1"/>
+      <w:numFmt w:val="decimal"/>
+      <w:lvlText w:val="%1."/>
+      <w:lvlJc w:val="left"/>
+      <w:pPr>
+        <w:tabs>
+          <w:tab w:val="num" w:pos="720"/>
+        </w:tabs>
+        <w:ind w:left="720" w:hanging="360"/>
+      </w:pPr>
+    </w:lvl>
+    <w:lvl w:ilvl="1" w:tentative="1">
+      <w:start w:val="1"/>
+      <w:numFmt w:val="decimal"/>
+      <w:lvlText w:val="%2."/>
+      <w:lvlJc w:val="left"/>
+      <w:pPr>
+        <w:tabs>
+          <w:tab w:val="num" w:pos="1440"/>
+        </w:tabs>
+        <w:ind w:left="1440" w:hanging="360"/>
+      </w:pPr>
+    </w:lvl>
+    <w:lvl w:ilvl="2" w:tentative="1">
+      <w:start w:val="1"/>
+      <w:numFmt w:val="decimal"/>
+      <w:lvlText w:val="%3."/>
+      <w:lvlJc w:val="left"/>
+      <w:pPr>
+        <w:tabs>
+          <w:tab w:val="num" w:pos="2160"/>
+        </w:tabs>
+        <w:ind w:left="2160" w:hanging="360"/>
+      </w:pPr>
+    </w:lvl>
+    <w:lvl w:ilvl="3" w:tentative="1">
+      <w:start w:val="1"/>
+      <w:numFmt w:val="decimal"/>
+      <w:lvlText w:val="%4."/>
+      <w:lvlJc w:val="left"/>
+      <w:pPr>
+        <w:tabs>
+          <w:tab w:val="num" w:pos="2880"/>
+        </w:tabs>
+        <w:ind w:left="2880" w:hanging="360"/>
+      </w:pPr>
+    </w:lvl>
+    <w:lvl w:ilvl="4" w:tentative="1">
+      <w:start w:val="1"/>
+      <w:numFmt w:val="decimal"/>
+      <w:lvlText w:val="%5."/>
+      <w:lvlJc w:val="left"/>
+      <w:pPr>
+        <w:tabs>
+          <w:tab w:val="num" w:pos="3600"/>
+        </w:tabs>
+        <w:ind w:left="3600" w:hanging="360"/>
+      </w:pPr>
+    </w:lvl>
+    <w:lvl w:ilvl="5" w:tentative="1">
+      <w:start w:val="1"/>
+      <w:numFmt w:val="decimal"/>
+      <w:lvlText w:val="%6."/>
+      <w:lvlJc w:val="left"/>
+      <w:pPr>
+        <w:tabs>
+          <w:tab w:val="num" w:pos="4320"/>
+        </w:tabs>
+        <w:ind w:left="4320" w:hanging="360"/>
+      </w:pPr>
+    </w:lvl>
+    <w:lvl w:ilvl="6" w:tentative="1">
+      <w:start w:val="1"/>
+      <w:numFmt w:val="decimal"/>
+      <w:lvlText w:val="%7."/>
+      <w:lvlJc w:val="left"/>
+      <w:pPr>
+        <w:tabs>
+          <w:tab w:val="num" w:pos="5040"/>
+        </w:tabs>
+        <w:ind w:left="5040" w:hanging="360"/>
+      </w:pPr>
+    </w:lvl>
+    <w:lvl w:ilvl="7" w:tentative="1">
+      <w:start w:val="1"/>
+      <w:numFmt w:val="decimal"/>
+      <w:lvlText w:val="%8."/>
+      <w:lvlJc w:val="left"/>
+      <w:pPr>
+        <w:tabs>
+          <w:tab w:val="num" w:pos="5760"/>
+        </w:tabs>
+        <w:ind w:left="5760" w:hanging="360"/>
+      </w:pPr>
+    </w:lvl>
+    <w:lvl w:ilvl="8" w:tentative="1">
+      <w:start w:val="1"/>
+      <w:numFmt w:val="decimal"/>
+      <w:lvlText w:val="%9."/>
+      <w:lvlJc w:val="left"/>
+      <w:pPr>
+        <w:tabs>
+          <w:tab w:val="num" w:pos="6480"/>
+        </w:tabs>
+        <w:ind w:left="6480" w:hanging="360"/>
+      </w:pPr>
+    </w:lvl>
+  </w:abstractNum>
+  <w:abstractNum w:abstractNumId="1" w15:restartNumberingAfterBreak="0">
+    <w:nsid w:val="3B1D14DC"/>
+    <w:multiLevelType w:val="multilevel"/>
+    <w:tmpl w:val="CBE6C348"/>
+    <w:lvl w:ilvl="0">
+      <w:start w:val="1"/>
+      <w:numFmt w:val="decimal"/>
+      <w:lvlText w:val="%1."/>
+      <w:lvlJc w:val="left"/>
+      <w:pPr>
+        <w:tabs>
+          <w:tab w:val="num" w:pos="720"/>
+        </w:tabs>
+        <w:ind w:left="720" w:hanging="360"/>
+      </w:pPr>
+    </w:lvl>
+    <w:lvl w:ilvl="1" w:tentative="1">
+      <w:start w:val="1"/>
+      <w:numFmt w:val="decimal"/>
+      <w:lvlText w:val="%2."/>
+      <w:lvlJc w:val="left"/>
+      <w:pPr>
+        <w:tabs>
+          <w:tab w:val="num" w:pos="1440"/>
+        </w:tabs>
+        <w:ind w:left="1440" w:hanging="360"/>
+      </w:pPr>
+    </w:lvl>
+    <w:lvl w:ilvl="2" w:tentative="1">
+      <w:start w:val="1"/>
+      <w:numFmt w:val="decimal"/>
+      <w:lvlText w:val="%3."/>
+      <w:lvlJc w:val="left"/>
+      <w:pPr>
+        <w:tabs>
+          <w:tab w:val="num" w:pos="2160"/>
+        </w:tabs>
+        <w:ind w:left="2160" w:hanging="360"/>
+      </w:pPr>
+    </w:lvl>
+    <w:lvl w:ilvl="3" w:tentative="1">
+      <w:start w:val="1"/>
+      <w:numFmt w:val="decimal"/>
+      <w:lvlText w:val="%4."/>
+      <w:lvlJc w:val="left"/>
+      <w:pPr>
+        <w:tabs>
+          <w:tab w:val="num" w:pos="2880"/>
+        </w:tabs>
+        <w:ind w:left="2880" w:hanging="360"/>
+      </w:pPr>
+    </w:lvl>
+    <w:lvl w:ilvl="4" w:tentative="1">
+      <w:start w:val="1"/>
+      <w:numFmt w:val="decimal"/>
+      <w:lvlText w:val="%5."/>
+      <w:lvlJc w:val="left"/>
+      <w:pPr>
+        <w:tabs>
+          <w:tab w:val="num" w:pos="3600"/>
+        </w:tabs>
+        <w:ind w:left="3600" w:hanging="360"/>
+      </w:pPr>
+    </w:lvl>
+    <w:lvl w:ilvl="5" w:tentative="1">
+      <w:start w:val="1"/>
+      <w:numFmt w:val="decimal"/>
+      <w:lvlText w:val="%6."/>
+      <w:lvlJc w:val="left"/>
+      <w:pPr>
+        <w:tabs>
+          <w:tab w:val="num" w:pos="4320"/>
+        </w:tabs>
+        <w:ind w:left="4320" w:hanging="360"/>
+      </w:pPr>
+    </w:lvl>
+    <w:lvl w:ilvl="6" w:tentative="1">
+      <w:start w:val="1"/>
+      <w:numFmt w:val="decimal"/>
+      <w:lvlText w:val="%7."/>
+      <w:lvlJc w:val="left"/>
+      <w:pPr>
+        <w:tabs>
+          <w:tab w:val="num" w:pos="5040"/>
+        </w:tabs>
+        <w:ind w:left="5040" w:hanging="360"/>
+      </w:pPr>
+    </w:lvl>
+    <w:lvl w:ilvl="7" w:tentative="1">
+      <w:start w:val="1"/>
+      <w:numFmt w:val="decimal"/>
+      <w:lvlText w:val="%8."/>
+      <w:lvlJc w:val="left"/>
+      <w:pPr>
+        <w:tabs>
+          <w:tab w:val="num" w:pos="5760"/>
+        </w:tabs>
+        <w:ind w:left="5760" w:hanging="360"/>
+      </w:pPr>
+    </w:lvl>
+    <w:lvl w:ilvl="8" w:tentative="1">
+      <w:start w:val="1"/>
+      <w:numFmt w:val="decimal"/>
+      <w:lvlText w:val="%9."/>
+      <w:lvlJc w:val="left"/>
+      <w:pPr>
+        <w:tabs>
+          <w:tab w:val="num" w:pos="6480"/>
+        </w:tabs>
+        <w:ind w:left="6480" w:hanging="360"/>
+      </w:pPr>
+    </w:lvl>
+  </w:abstractNum>
+  <w:abstractNum w:abstractNumId="2" w15:restartNumberingAfterBreak="0">
     <w:nsid w:val="4BE4354A"/>
     <w:multiLevelType w:val="multilevel"/>
     <w:tmpl w:val="0AA4773C"/>
@@ -324,7 +1605,7 @@
       </w:pPr>
     </w:lvl>
   </w:abstractNum>
-  <w:abstractNum w:abstractNumId="1" w15:restartNumberingAfterBreak="0">
+  <w:abstractNum w:abstractNumId="3" w15:restartNumberingAfterBreak="0">
     <w:nsid w:val="57C84CDC"/>
     <w:multiLevelType w:val="multilevel"/>
     <w:tmpl w:val="931CFC12"/>
@@ -438,10 +1719,16 @@
     </w:lvl>
   </w:abstractNum>
   <w:num w:numId="1">
-    <w:abstractNumId w:val="0"/>
+    <w:abstractNumId w:val="2"/>
   </w:num>
   <w:num w:numId="2">
+    <w:abstractNumId w:val="3"/>
+  </w:num>
+  <w:num w:numId="3">
     <w:abstractNumId w:val="1"/>
+  </w:num>
+  <w:num w:numId="4">
+    <w:abstractNumId w:val="0"/>
   </w:num>
 </w:numbering>
 </file>
@@ -843,7 +2130,6 @@
   <w:style w:type="character" w:default="1" w:styleId="DefaultParagraphFont">
     <w:name w:val="Default Paragraph Font"/>
     <w:uiPriority w:val="1"/>
-    <w:semiHidden/>
     <w:unhideWhenUsed/>
   </w:style>
   <w:style w:type="table" w:default="1" w:styleId="TableNormal">
@@ -876,6 +2162,77 @@
     <w:rPr>
       <w:color w:val="808080"/>
     </w:rPr>
+  </w:style>
+  <w:style w:type="paragraph" w:styleId="NormalWeb">
+    <w:name w:val="Normal (Web)"/>
+    <w:basedOn w:val="Normal"/>
+    <w:uiPriority w:val="99"/>
+    <w:semiHidden/>
+    <w:unhideWhenUsed/>
+    <w:rsid w:val="008F1C88"/>
+    <w:rPr>
+      <w:rFonts w:cs="Times New Roman"/>
+      <w:sz w:val="24"/>
+      <w:szCs w:val="24"/>
+    </w:rPr>
+  </w:style>
+  <w:style w:type="paragraph" w:styleId="Footer">
+    <w:name w:val="footer"/>
+    <w:basedOn w:val="Normal"/>
+    <w:link w:val="FooterChar"/>
+    <w:uiPriority w:val="99"/>
+    <w:unhideWhenUsed/>
+    <w:rsid w:val="008F1C88"/>
+    <w:pPr>
+      <w:widowControl w:val="0"/>
+      <w:tabs>
+        <w:tab w:val="center" w:pos="4680"/>
+        <w:tab w:val="right" w:pos="9360"/>
+      </w:tabs>
+      <w:autoSpaceDE w:val="0"/>
+      <w:autoSpaceDN w:val="0"/>
+      <w:spacing w:after="0" w:line="240" w:lineRule="auto"/>
+    </w:pPr>
+    <w:rPr>
+      <w:rFonts w:eastAsia="Times New Roman" w:cs="Times New Roman"/>
+      <w:sz w:val="22"/>
+      <w:lang w:val="vi"/>
+    </w:rPr>
+  </w:style>
+  <w:style w:type="character" w:customStyle="1" w:styleId="FooterChar">
+    <w:name w:val="Footer Char"/>
+    <w:basedOn w:val="DefaultParagraphFont"/>
+    <w:link w:val="Footer"/>
+    <w:uiPriority w:val="99"/>
+    <w:rsid w:val="008F1C88"/>
+    <w:rPr>
+      <w:rFonts w:eastAsia="Times New Roman" w:cs="Times New Roman"/>
+      <w:sz w:val="22"/>
+      <w:lang w:val="vi"/>
+    </w:rPr>
+  </w:style>
+  <w:style w:type="table" w:styleId="TableGrid">
+    <w:name w:val="Table Grid"/>
+    <w:basedOn w:val="TableNormal"/>
+    <w:uiPriority w:val="39"/>
+    <w:rsid w:val="008F1C88"/>
+    <w:pPr>
+      <w:spacing w:after="0" w:line="240" w:lineRule="auto"/>
+    </w:pPr>
+    <w:rPr>
+      <w:rFonts w:asciiTheme="minorHAnsi" w:hAnsiTheme="minorHAnsi"/>
+      <w:sz w:val="22"/>
+    </w:rPr>
+    <w:tblPr>
+      <w:tblBorders>
+        <w:top w:val="single" w:sz="4" w:space="0" w:color="auto"/>
+        <w:left w:val="single" w:sz="4" w:space="0" w:color="auto"/>
+        <w:bottom w:val="single" w:sz="4" w:space="0" w:color="auto"/>
+        <w:right w:val="single" w:sz="4" w:space="0" w:color="auto"/>
+        <w:insideH w:val="single" w:sz="4" w:space="0" w:color="auto"/>
+        <w:insideV w:val="single" w:sz="4" w:space="0" w:color="auto"/>
+      </w:tblBorders>
+    </w:tblPr>
   </w:style>
 </w:styles>
 </file>

</xml_diff>

<commit_message>
ReBuild Project, add some Models, update Database, code Customer pageshop.
</commit_message>
<xml_diff>
--- a/LeDucNguyen_B19DCCN476.docx
+++ b/LeDucNguyen_B19DCCN476.docx
@@ -56,7 +56,7 @@
                           </pic:cNvPicPr>
                         </pic:nvPicPr>
                         <pic:blipFill>
-                          <a:blip r:embed="rId5">
+                          <a:blip r:embed="rId8">
                             <a:extLst>
                               <a:ext uri="{28A0092B-C50C-407E-A947-70E740481C1C}">
                                 <a14:useLocalDpi xmlns:a14="http://schemas.microsoft.com/office/drawing/2010/main" val="0"/>
@@ -132,7 +132,7 @@
                           </pic:cNvPicPr>
                         </pic:nvPicPr>
                         <pic:blipFill>
-                          <a:blip r:embed="rId6">
+                          <a:blip r:embed="rId9">
                             <a:extLst>
                               <a:ext uri="{28A0092B-C50C-407E-A947-70E740481C1C}">
                                 <a14:useLocalDpi xmlns:a14="http://schemas.microsoft.com/office/drawing/2010/main" val="0"/>
@@ -199,11 +199,11 @@
                   <o:lock v:ext="edit" aspectratio="t"/>
                 </v:shapetype>
                 <v:shape id="Picture 3" o:spid="_x0000_s1027" type="#_x0000_t75" style="position:absolute;left:979;top:919;width:9917;height:13510;visibility:visible;mso-wrap-style:square" o:gfxdata="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">
-                  <v:imagedata r:id="rId7" o:title=""/>
+                  <v:imagedata r:id="rId10" o:title=""/>
                 </v:shape>
                 <v:rect id="Rectangle 4" o:spid="_x0000_s1028" style="position:absolute;left:972;top:919;width:9932;height:13517;visibility:visible;mso-wrap-style:square;v-text-anchor:top" o:gfxdata="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" filled="f" strokecolor="blue" strokeweight=".72pt"/>
                 <v:shape id="Picture 5" o:spid="_x0000_s1029" type="#_x0000_t75" style="position:absolute;left:4272;top:3340;width:3223;height:2759;visibility:visible;mso-wrap-style:square" o:gfxdata="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">
-                  <v:imagedata r:id="rId8" o:title=""/>
+                  <v:imagedata r:id="rId11" o:title=""/>
                 </v:shape>
                 <w10:wrap anchorx="margin" anchory="margin"/>
               </v:group>
@@ -826,7 +826,7 @@
           <w:sz w:val="26"/>
         </w:rPr>
         <w:sectPr>
-          <w:footerReference w:type="default" r:id="rId9"/>
+          <w:footerReference w:type="default" r:id="rId12"/>
           <w:pgSz w:w="11906" w:h="16838"/>
           <w:pgMar w:top="1418" w:right="1134" w:bottom="1418" w:left="1701" w:header="708" w:footer="708" w:gutter="0"/>
           <w:pgNumType w:fmt="lowerRoman" w:start="2"/>
@@ -844,341 +844,1842 @@
     </w:p>
     <w:p>
       <w:pPr>
-        <w:rPr>
-          <w:lang w:val="en-AS"/>
-        </w:rPr>
-      </w:pPr>
+        <w:pStyle w:val="ListParagraph"/>
+        <w:numPr>
+          <w:ilvl w:val="0"/>
+          <w:numId w:val="5"/>
+        </w:numPr>
+        <w:rPr>
+          <w:lang w:val="en-AS"/>
+        </w:rPr>
+      </w:pPr>
+      <w:r>
+        <w:rPr>
+          <w:lang w:val="en-AS"/>
+        </w:rPr>
+        <w:lastRenderedPageBreak/>
+        <w:t>Giới thiệu hệ thống:</w:t>
+      </w:r>
+    </w:p>
+    <w:p>
+      <w:pPr>
+        <w:pStyle w:val="ListParagraph"/>
+        <w:numPr>
+          <w:ilvl w:val="0"/>
+          <w:numId w:val="6"/>
+        </w:numPr>
+        <w:rPr>
+          <w:lang w:val="en-AS"/>
+        </w:rPr>
+      </w:pPr>
+      <w:r>
+        <w:rPr>
+          <w:b/>
+          <w:lang w:val="en-AS"/>
+        </w:rPr>
+        <w:t xml:space="preserve"> </w:t>
+      </w:r>
+      <w:r>
+        <w:rPr>
+          <w:b/>
+        </w:rPr>
+        <w:t>Tên dự án</w:t>
+      </w:r>
+      <w:r>
+        <w:t xml:space="preserve">: Phát triển trang web </w:t>
+      </w:r>
+      <w:r>
+        <w:t>bán</w:t>
+      </w:r>
+      <w:r>
+        <w:t xml:space="preserve"> đồ ăn</w:t>
+      </w:r>
+      <w:r>
+        <w:rPr>
+          <w:lang w:val="en-AS"/>
+        </w:rPr>
+        <w:t>.</w:t>
+      </w:r>
+    </w:p>
+    <w:p>
+      <w:r>
+        <w:t>Mục tiêu dự án: Dự án này nhằm tạo ra một trang web thương mại điện tử chuyên về đặt đồ ăn, giúp cung cấp một nền tảng thuận tiện và đáng tin cậy cho người dùng để tìm kiếm, xem thông tin, đặt hàng và thanh toán cho các món ăn một cách dễ dàng và nhanh chóng. Dự án cũng nhằm hỗ trợ quản lý và theo dõi các hoạt động liên quan đến việc bán đồ ăn.</w:t>
+      </w:r>
+    </w:p>
+    <w:p>
+      <w:pPr>
+        <w:pStyle w:val="ListParagraph"/>
+        <w:numPr>
+          <w:ilvl w:val="0"/>
+          <w:numId w:val="6"/>
+        </w:numPr>
+        <w:rPr>
+          <w:lang w:val="en-AS"/>
+        </w:rPr>
+      </w:pPr>
+      <w:r>
+        <w:rPr>
+          <w:b/>
+          <w:lang w:val="en-AS"/>
+        </w:rPr>
+        <w:t>Ngôn ngữ được sử dụng</w:t>
+      </w:r>
+      <w:r>
+        <w:rPr>
+          <w:lang w:val="en-AS"/>
+        </w:rPr>
+        <w:t xml:space="preserve">: </w:t>
+      </w:r>
+    </w:p>
+    <w:p>
+      <w:r>
+        <w:rPr>
+          <w:lang w:val="en-AS"/>
+        </w:rPr>
+        <w:t>Spring Boot</w:t>
+      </w:r>
+      <w:r>
+        <w:rPr>
+          <w:lang w:val="en-AS"/>
+        </w:rPr>
+        <w:t xml:space="preserve">: </w:t>
+      </w:r>
+      <w:r>
+        <w:t>Java Spring là một framework lập trình ứng dụng phía máy chủ (server-side) được xây dựng trên ngôn ngữ Java. Nó cung cấp một cách tiếp cận linh hoạt và mạnh mẽ để phát triển các ứng dụng di động, web và các dịch vụ web.</w:t>
+      </w:r>
+    </w:p>
+    <w:p>
+      <w:r>
+        <w:t>Spring Framework được tạo ra để giảm bớt sự phức tạp trong việc phát triển ứng dụng Java và cung cấp một cách tiếp cận mô hình hướng đối tượng (object-oriented) cho việc xây dựng ứng dụng. Nó cung cấp các thành phần và module để xử lý các khía cạnh khác nhau của ứng dụng, bao gồm quản lý chuỗi sự kiện (event management), giao tiếp với cơ sở dữ liệu, xử lý lỗi và nhiều hơn nữa.</w:t>
+      </w:r>
+    </w:p>
+    <w:p>
+      <w:r>
+        <w:t>Spring Framework bao gồm nhiều phần khác nhau, như Spring Core, Spring MVC, Spring Security, Spring Data và Spring Boot. Mỗi phần đóng vai trò quan trọng trong việc xây dựng ứng dụng Java Spring. Ví dụ, Spring MVC cung cấp một kiến trúc cho việc phát triển ứng dụng web, trong khi Spring Data cung cấp các công cụ để tương tác với cơ sở dữ liệu.</w:t>
+      </w:r>
+    </w:p>
+    <w:p>
+      <w:pPr>
+        <w:pStyle w:val="ListParagraph"/>
+        <w:numPr>
+          <w:ilvl w:val="0"/>
+          <w:numId w:val="6"/>
+        </w:numPr>
+        <w:rPr>
+          <w:b/>
+          <w:lang w:val="en-AS"/>
+        </w:rPr>
+      </w:pPr>
+      <w:r>
+        <w:rPr>
+          <w:b/>
+          <w:lang w:val="en-AS"/>
+        </w:rPr>
+        <w:t>Phạm vi hệ thống:</w:t>
+      </w:r>
+    </w:p>
+    <w:p>
+      <w:pPr>
+        <w:pStyle w:val="ListParagraph"/>
+        <w:numPr>
+          <w:ilvl w:val="0"/>
+          <w:numId w:val="7"/>
+        </w:numPr>
+      </w:pPr>
+      <w:r>
+        <w:rPr>
+          <w:b/>
+          <w:bCs/>
+        </w:rPr>
+        <w:t>Dành cho Admin:</w:t>
+      </w:r>
+    </w:p>
+    <w:p>
+      <w:pPr>
+        <w:numPr>
+          <w:ilvl w:val="0"/>
+          <w:numId w:val="9"/>
+        </w:numPr>
+      </w:pPr>
+      <w:r>
+        <w:t>Đăng nhập vào hệ thống</w:t>
+      </w:r>
+      <w:r>
+        <w:t>: Admin có</w:t>
+      </w:r>
+      <w:r>
+        <w:t xml:space="preserve"> đăng nhập vào hệ thống bằng thông tin đăng nhập riêng để truy cập vào các chức năng quản lý.</w:t>
+      </w:r>
+    </w:p>
+    <w:p>
+      <w:pPr>
+        <w:numPr>
+          <w:ilvl w:val="0"/>
+          <w:numId w:val="9"/>
+        </w:numPr>
+      </w:pPr>
+      <w:r>
+        <w:t xml:space="preserve">Quản lý danh sách đồ ăn: Admin </w:t>
+      </w:r>
+      <w:r>
+        <w:rPr>
+          <w:lang w:val="en-AS"/>
+        </w:rPr>
+        <w:t xml:space="preserve">thực hiện </w:t>
+      </w:r>
+      <w:r>
+        <w:t>thêm, sửa, xóa và tìm kiếm các đồ ăn có sẵn để đặt hàng. Điều này cho phép Admin cập nhật thông tin về đồ ăn, bao gồm tên, mô tả, hình ảnh, giá cả và các thông tin khác liên quan.</w:t>
+      </w:r>
+    </w:p>
+    <w:p>
+      <w:pPr>
+        <w:numPr>
+          <w:ilvl w:val="0"/>
+          <w:numId w:val="9"/>
+        </w:numPr>
+      </w:pPr>
+      <w:r>
+        <w:t xml:space="preserve">Quản lý các loại đồ ăn: Admin </w:t>
+      </w:r>
+      <w:r>
+        <w:rPr>
+          <w:lang w:val="en-AS"/>
+        </w:rPr>
+        <w:t>thực hiện</w:t>
+      </w:r>
+      <w:r>
+        <w:t xml:space="preserve"> thêm, sửa, xóa và tìm kiếm các loại đồ ăn. </w:t>
+      </w:r>
+      <w:r>
+        <w:t>G</w:t>
+      </w:r>
+      <w:r>
+        <w:t>iúp quản lý và phân loại đồ ăn theo các nhóm, ví dụ như món chính, món phụ, đồ uống, hay theo các tiêu chí khác.</w:t>
+      </w:r>
+    </w:p>
+    <w:p>
+      <w:pPr>
+        <w:numPr>
+          <w:ilvl w:val="0"/>
+          <w:numId w:val="9"/>
+        </w:numPr>
+      </w:pPr>
+      <w:r>
+        <w:t>Quả</w:t>
+      </w:r>
+      <w:r>
+        <w:t>n lý chi tiêu</w:t>
+      </w:r>
+      <w:r>
+        <w:t xml:space="preserve">: Admin quản lý các chi tiêu liên quan đến hoạt động bán đồ ăn, bao gồm nhập liệu, theo dõi và phân loại các khoản chi tiêu. </w:t>
+      </w:r>
+      <w:r>
+        <w:rPr>
+          <w:lang w:val="en-AS"/>
+        </w:rPr>
+        <w:t>Giúp</w:t>
+      </w:r>
+      <w:r>
+        <w:t xml:space="preserve"> cho việc theo dõi tình hình tài chính của doanh nghiệp.</w:t>
+      </w:r>
+    </w:p>
+    <w:p>
+      <w:pPr>
+        <w:jc w:val="center"/>
+      </w:pPr>
+    </w:p>
+    <w:p>
+      <w:pPr>
+        <w:numPr>
+          <w:ilvl w:val="0"/>
+          <w:numId w:val="9"/>
+        </w:numPr>
+      </w:pPr>
+      <w:r>
+        <w:t>Quản lý đơn đặt hàng: Admin xem, xác nhận, hủy và tìm kiếm các đơn đặt hàng từ</w:t>
+      </w:r>
+      <w:r>
+        <w:t xml:space="preserve"> khách hàng.</w:t>
+      </w:r>
+      <w:r>
+        <w:rPr>
+          <w:lang w:val="en-AS"/>
+        </w:rPr>
+        <w:t xml:space="preserve"> </w:t>
+      </w:r>
+      <w:r>
+        <w:t>C</w:t>
+      </w:r>
+      <w:r>
+        <w:t>ho phép Admin kiểm soát quá trình đặt hàng và xử lý các yêu cầu từ khách hàng.</w:t>
+      </w:r>
+    </w:p>
+    <w:p>
+      <w:pPr>
+        <w:numPr>
+          <w:ilvl w:val="0"/>
+          <w:numId w:val="9"/>
+        </w:numPr>
+      </w:pPr>
+      <w:r>
+        <w:t xml:space="preserve">Quản lý tài khoản và cấp quyền truy cập: Admin quản lý tài khoản người dùng và cấp quyền truy cập tương ứng. </w:t>
+      </w:r>
+      <w:r>
+        <w:rPr>
+          <w:lang w:val="en-AS"/>
+        </w:rPr>
+        <w:t>Cho</w:t>
+      </w:r>
+      <w:r>
+        <w:t xml:space="preserve"> phép Admin tạo và quản lý các tài khoản cho nhân viên hoặc quản lý quyền truy cập của các thành viên trong hệ thống.</w:t>
+      </w:r>
+    </w:p>
+    <w:p>
+      <w:pPr>
+        <w:pStyle w:val="ListParagraph"/>
+        <w:numPr>
+          <w:ilvl w:val="0"/>
+          <w:numId w:val="7"/>
+        </w:numPr>
+      </w:pPr>
+      <w:r>
+        <w:rPr>
+          <w:b/>
+          <w:bCs/>
+        </w:rPr>
+        <w:t>Chức năng dành cho khách hàng:</w:t>
+      </w:r>
+    </w:p>
+    <w:p>
+      <w:pPr>
+        <w:numPr>
+          <w:ilvl w:val="0"/>
+          <w:numId w:val="10"/>
+        </w:numPr>
+      </w:pPr>
+      <w:r>
+        <w:t>Đăng nhậ</w:t>
+      </w:r>
+      <w:r>
+        <w:t>p,</w:t>
+      </w:r>
+      <w:r>
+        <w:t xml:space="preserve"> đăng ký tài khoản mới: Khách</w:t>
+      </w:r>
+      <w:r>
+        <w:t xml:space="preserve"> hàng thực hiện</w:t>
+      </w:r>
+      <w:r>
+        <w:t xml:space="preserve"> đăng nhập vào hệ thống bằng tài khoả</w:t>
+      </w:r>
+      <w:r>
+        <w:t xml:space="preserve">n đã có, </w:t>
+      </w:r>
+      <w:r>
+        <w:t>đăng ký tài khoản mới để truy cập vào các chức năng dành cho khách hàng.</w:t>
+      </w:r>
+    </w:p>
+    <w:p>
+      <w:pPr>
+        <w:numPr>
+          <w:ilvl w:val="0"/>
+          <w:numId w:val="10"/>
+        </w:numPr>
+      </w:pPr>
+      <w:r>
+        <w:t>Xem danh sách các đồ ăn có sẵn để đặt hàng: Khách hàng có thể xem danh sách các đồ ăn có sẵn trong hệ thống để đặt hàng. Danh sách này cung cấp thông tin về tên, mô tả, hình ảnh và giá cả của từng món ăn.</w:t>
+      </w:r>
+    </w:p>
+    <w:p>
+      <w:pPr>
+        <w:numPr>
+          <w:ilvl w:val="0"/>
+          <w:numId w:val="10"/>
+        </w:numPr>
+      </w:pPr>
+      <w:r>
+        <w:t>Xem thông tin chi tiết về từng món ăn: Khách hàng có thể xem thông tin chi tiết về từng món ăn bao gồm hình ảnh, mô tả, giá cả và đánh giá của người dùng khác. Điều này giúp khách hàng có cái nhìn tổng quan và quyết định chọn món ăn phù hợp.</w:t>
+      </w:r>
+    </w:p>
+    <w:p>
+      <w:pPr>
+        <w:numPr>
+          <w:ilvl w:val="0"/>
+          <w:numId w:val="10"/>
+        </w:numPr>
+      </w:pPr>
+      <w:r>
+        <w:t>Đặt hàng các món ăn: Khách hàng có thể đặt hàng cho các món ăn đã chọn, bao gồm số lượng và tùy chọn khác (nếu có). Khách hàng có thể thêm các món ăn vào giỏ hàng và điều chỉnh số lượng, tùy chọn món ăn trước khi đặt hàng.</w:t>
+      </w:r>
+    </w:p>
+    <w:p>
+      <w:pPr>
+        <w:numPr>
+          <w:ilvl w:val="0"/>
+          <w:numId w:val="10"/>
+        </w:numPr>
+      </w:pPr>
+      <w:r>
+        <w:t>Thanh toán đơn hàng: Sau khi đặt hàng, khách hàng có thể thanh toán đơn hàng bằng các phương thức thanh toán trực tuyến.</w:t>
+      </w:r>
+    </w:p>
+    <w:p>
+      <w:pPr>
+        <w:numPr>
+          <w:ilvl w:val="0"/>
+          <w:numId w:val="10"/>
+        </w:numPr>
+      </w:pPr>
+      <w:r>
+        <w:t>Kiểm tra trạng thái và lịch sử các đơn hàng đã đặt: Khách hàng có thể kiểm tra trạng thái hiện tại của các đơn hàng đã đặt và xem lịch sử các đơn hàng trước đó. Điều này giúp khách hàng theo dõi quá trình giao hàng và có cái nhìn tổng quan về các đơn hàng đã đặt trong quá khứ.</w:t>
+      </w:r>
+    </w:p>
+    <w:p>
+      <w:pPr>
+        <w:pStyle w:val="ListParagraph"/>
+        <w:numPr>
+          <w:ilvl w:val="0"/>
+          <w:numId w:val="6"/>
+        </w:numPr>
+        <w:rPr>
+          <w:lang w:val="en-AS"/>
+        </w:rPr>
+      </w:pPr>
+      <w:r>
+        <w:rPr>
+          <w:lang w:val="en-AS"/>
+        </w:rPr>
+        <w:t>Thông tin đối tượng:</w:t>
+      </w:r>
+    </w:p>
+    <w:tbl>
+      <w:tblPr>
+        <w:tblStyle w:val="TableGrid"/>
+        <w:tblW w:w="0" w:type="auto"/>
+        <w:tblInd w:w="360" w:type="dxa"/>
+        <w:tblLook w:val="04A0" w:firstRow="1" w:lastRow="0" w:firstColumn="1" w:lastColumn="0" w:noHBand="0" w:noVBand="1"/>
+      </w:tblPr>
+      <w:tblGrid>
+        <w:gridCol w:w="4490"/>
+        <w:gridCol w:w="4495"/>
+      </w:tblGrid>
+      <w:tr>
+        <w:tc>
+          <w:tcPr>
+            <w:tcW w:w="4672" w:type="dxa"/>
+          </w:tcPr>
+          <w:p>
+            <w:pPr>
+              <w:rPr>
+                <w:lang w:val="en-AS"/>
+              </w:rPr>
+            </w:pPr>
+            <w:r>
+              <w:rPr>
+                <w:lang w:val="en-AS"/>
+              </w:rPr>
+              <w:t>Đối tượng:</w:t>
+            </w:r>
+          </w:p>
+        </w:tc>
+        <w:tc>
+          <w:tcPr>
+            <w:tcW w:w="4673" w:type="dxa"/>
+          </w:tcPr>
+          <w:p>
+            <w:pPr>
+              <w:rPr>
+                <w:lang w:val="en-AS"/>
+              </w:rPr>
+            </w:pPr>
+            <w:r>
+              <w:rPr>
+                <w:lang w:val="en-AS"/>
+              </w:rPr>
+              <w:t>Các thành phần:</w:t>
+            </w:r>
+          </w:p>
+        </w:tc>
+      </w:tr>
+      <w:tr>
+        <w:tc>
+          <w:tcPr>
+            <w:tcW w:w="4672" w:type="dxa"/>
+          </w:tcPr>
+          <w:p>
+            <w:pPr>
+              <w:rPr>
+                <w:lang w:val="en-AS"/>
+              </w:rPr>
+            </w:pPr>
+            <w:r>
+              <w:rPr>
+                <w:lang w:val="en-AS"/>
+              </w:rPr>
+              <w:t>Vị trí:</w:t>
+            </w:r>
+          </w:p>
+        </w:tc>
+        <w:tc>
+          <w:tcPr>
+            <w:tcW w:w="4673" w:type="dxa"/>
+          </w:tcPr>
+          <w:p>
+            <w:pPr>
+              <w:rPr>
+                <w:lang w:val="en-AS"/>
+              </w:rPr>
+            </w:pPr>
+            <w:r>
+              <w:rPr>
+                <w:lang w:val="en-AS"/>
+              </w:rPr>
+              <w:t>Mã, Tên vị trí.</w:t>
+            </w:r>
+          </w:p>
+        </w:tc>
+      </w:tr>
+      <w:tr>
+        <w:tc>
+          <w:tcPr>
+            <w:tcW w:w="4672" w:type="dxa"/>
+          </w:tcPr>
+          <w:p>
+            <w:pPr>
+              <w:rPr>
+                <w:lang w:val="en-AS"/>
+              </w:rPr>
+            </w:pPr>
+            <w:r>
+              <w:rPr>
+                <w:lang w:val="en-AS"/>
+              </w:rPr>
+              <w:t>Quản lí:</w:t>
+            </w:r>
+          </w:p>
+        </w:tc>
+        <w:tc>
+          <w:tcPr>
+            <w:tcW w:w="4673" w:type="dxa"/>
+          </w:tcPr>
+          <w:p>
+            <w:pPr>
+              <w:rPr>
+                <w:lang w:val="en-AS"/>
+              </w:rPr>
+            </w:pPr>
+            <w:r>
+              <w:rPr>
+                <w:lang w:val="en-AS"/>
+              </w:rPr>
+              <w:t>Mã, Họ, tên, Ảnh, Tên đăng nhập, Mật khẩu.</w:t>
+            </w:r>
+          </w:p>
+        </w:tc>
+      </w:tr>
+      <w:tr>
+        <w:tc>
+          <w:tcPr>
+            <w:tcW w:w="4672" w:type="dxa"/>
+          </w:tcPr>
+          <w:p>
+            <w:pPr>
+              <w:rPr>
+                <w:lang w:val="en-AS"/>
+              </w:rPr>
+            </w:pPr>
+            <w:r>
+              <w:rPr>
+                <w:lang w:val="en-AS"/>
+              </w:rPr>
+              <w:t>Khách hàng:</w:t>
+            </w:r>
+          </w:p>
+        </w:tc>
+        <w:tc>
+          <w:tcPr>
+            <w:tcW w:w="4673" w:type="dxa"/>
+          </w:tcPr>
+          <w:p>
+            <w:pPr>
+              <w:rPr>
+                <w:lang w:val="en-AS"/>
+              </w:rPr>
+            </w:pPr>
+            <w:r>
+              <w:rPr>
+                <w:lang w:val="en-AS"/>
+              </w:rPr>
+              <w:t xml:space="preserve">Mã, </w:t>
+            </w:r>
+            <w:r>
+              <w:rPr>
+                <w:lang w:val="en-AS"/>
+              </w:rPr>
+              <w:t>Họ, tên,  Tên tài khoản, Mật khẩu,  Địa chỉ, Nước, Số điện thoại.</w:t>
+            </w:r>
+          </w:p>
+        </w:tc>
+      </w:tr>
+      <w:tr>
+        <w:tc>
+          <w:tcPr>
+            <w:tcW w:w="4672" w:type="dxa"/>
+          </w:tcPr>
+          <w:p>
+            <w:pPr>
+              <w:rPr>
+                <w:lang w:val="en-AS"/>
+              </w:rPr>
+            </w:pPr>
+            <w:r>
+              <w:rPr>
+                <w:lang w:val="en-AS"/>
+              </w:rPr>
+              <w:t>Thành phố:</w:t>
+            </w:r>
+          </w:p>
+        </w:tc>
+        <w:tc>
+          <w:tcPr>
+            <w:tcW w:w="4673" w:type="dxa"/>
+          </w:tcPr>
+          <w:p>
+            <w:pPr>
+              <w:rPr>
+                <w:lang w:val="en-AS"/>
+              </w:rPr>
+            </w:pPr>
+            <w:r>
+              <w:rPr>
+                <w:lang w:val="en-AS"/>
+              </w:rPr>
+              <w:t>Mã, Tên thành phố.</w:t>
+            </w:r>
+          </w:p>
+        </w:tc>
+      </w:tr>
+      <w:tr>
+        <w:tc>
+          <w:tcPr>
+            <w:tcW w:w="4672" w:type="dxa"/>
+          </w:tcPr>
+          <w:p>
+            <w:pPr>
+              <w:rPr>
+                <w:lang w:val="en-AS"/>
+              </w:rPr>
+            </w:pPr>
+            <w:r>
+              <w:rPr>
+                <w:lang w:val="en-AS"/>
+              </w:rPr>
+              <w:t>Giỏ hàng:</w:t>
+            </w:r>
+          </w:p>
+        </w:tc>
+        <w:tc>
+          <w:tcPr>
+            <w:tcW w:w="4673" w:type="dxa"/>
+          </w:tcPr>
+          <w:p>
+            <w:pPr>
+              <w:rPr>
+                <w:lang w:val="en-AS"/>
+              </w:rPr>
+            </w:pPr>
+            <w:r>
+              <w:rPr>
+                <w:lang w:val="en-AS"/>
+              </w:rPr>
+              <w:t>Mã, Số lượng sản phẩm, Tổng giá.</w:t>
+            </w:r>
+          </w:p>
+        </w:tc>
+      </w:tr>
+      <w:tr>
+        <w:tc>
+          <w:tcPr>
+            <w:tcW w:w="4672" w:type="dxa"/>
+          </w:tcPr>
+          <w:p>
+            <w:pPr>
+              <w:rPr>
+                <w:lang w:val="en-AS"/>
+              </w:rPr>
+            </w:pPr>
+            <w:r>
+              <w:rPr>
+                <w:lang w:val="en-AS"/>
+              </w:rPr>
+              <w:t>Đơn đặt:</w:t>
+            </w:r>
+          </w:p>
+        </w:tc>
+        <w:tc>
+          <w:tcPr>
+            <w:tcW w:w="4673" w:type="dxa"/>
+          </w:tcPr>
+          <w:p>
+            <w:pPr>
+              <w:rPr>
+                <w:lang w:val="en-AS"/>
+              </w:rPr>
+            </w:pPr>
+            <w:r>
+              <w:rPr>
+                <w:lang w:val="en-AS"/>
+              </w:rPr>
+              <w:t>Mã, ngày đặt, Ngày vẫn chuyển, Ghi chú, Tình trạng đặt hàng, Tổng giá, Phí vận chuyển.</w:t>
+            </w:r>
+          </w:p>
+        </w:tc>
+      </w:tr>
+      <w:tr>
+        <w:tc>
+          <w:tcPr>
+            <w:tcW w:w="4672" w:type="dxa"/>
+          </w:tcPr>
+          <w:p>
+            <w:pPr>
+              <w:rPr>
+                <w:lang w:val="en-AS"/>
+              </w:rPr>
+            </w:pPr>
+            <w:r>
+              <w:rPr>
+                <w:lang w:val="en-AS"/>
+              </w:rPr>
+              <w:t>Sản phẩm:</w:t>
+            </w:r>
+          </w:p>
+        </w:tc>
+        <w:tc>
+          <w:tcPr>
+            <w:tcW w:w="4673" w:type="dxa"/>
+          </w:tcPr>
+          <w:p>
+            <w:pPr>
+              <w:rPr>
+                <w:lang w:val="en-AS"/>
+              </w:rPr>
+            </w:pPr>
+            <w:r>
+              <w:rPr>
+                <w:lang w:val="en-AS"/>
+              </w:rPr>
+              <w:t>Mã, Giá, Tên, Số lượng, Mô tả, Ảnh, Tình trạng, Giá giảm.</w:t>
+            </w:r>
+          </w:p>
+        </w:tc>
+      </w:tr>
+      <w:tr>
+        <w:tc>
+          <w:tcPr>
+            <w:tcW w:w="4672" w:type="dxa"/>
+          </w:tcPr>
+          <w:p>
+            <w:pPr>
+              <w:rPr>
+                <w:lang w:val="en-AS"/>
+              </w:rPr>
+            </w:pPr>
+            <w:r>
+              <w:rPr>
+                <w:lang w:val="en-AS"/>
+              </w:rPr>
+              <w:t>Loại sản phẩm:</w:t>
+            </w:r>
+          </w:p>
+        </w:tc>
+        <w:tc>
+          <w:tcPr>
+            <w:tcW w:w="4673" w:type="dxa"/>
+          </w:tcPr>
+          <w:p>
+            <w:pPr>
+              <w:rPr>
+                <w:lang w:val="en-AS"/>
+              </w:rPr>
+            </w:pPr>
+            <w:r>
+              <w:rPr>
+                <w:lang w:val="en-AS"/>
+              </w:rPr>
+              <w:t>Mã, Tên loại, Tình trạng.</w:t>
+            </w:r>
+          </w:p>
+        </w:tc>
+      </w:tr>
+      <w:tr>
+        <w:tc>
+          <w:tcPr>
+            <w:tcW w:w="4672" w:type="dxa"/>
+          </w:tcPr>
+          <w:p>
+            <w:pPr>
+              <w:rPr>
+                <w:lang w:val="en-AS"/>
+              </w:rPr>
+            </w:pPr>
+          </w:p>
+        </w:tc>
+        <w:tc>
+          <w:tcPr>
+            <w:tcW w:w="4673" w:type="dxa"/>
+          </w:tcPr>
+          <w:p>
+            <w:pPr>
+              <w:rPr>
+                <w:lang w:val="en-AS"/>
+              </w:rPr>
+            </w:pPr>
+          </w:p>
+        </w:tc>
+      </w:tr>
+      <w:tr>
+        <w:tc>
+          <w:tcPr>
+            <w:tcW w:w="4672" w:type="dxa"/>
+          </w:tcPr>
+          <w:p>
+            <w:pPr>
+              <w:rPr>
+                <w:lang w:val="en-AS"/>
+              </w:rPr>
+            </w:pPr>
+          </w:p>
+        </w:tc>
+        <w:tc>
+          <w:tcPr>
+            <w:tcW w:w="4673" w:type="dxa"/>
+          </w:tcPr>
+          <w:p>
+            <w:pPr>
+              <w:rPr>
+                <w:lang w:val="en-AS"/>
+              </w:rPr>
+            </w:pPr>
+          </w:p>
+        </w:tc>
+      </w:tr>
+      <w:tr>
+        <w:tc>
+          <w:tcPr>
+            <w:tcW w:w="4672" w:type="dxa"/>
+          </w:tcPr>
+          <w:p>
+            <w:pPr>
+              <w:rPr>
+                <w:lang w:val="en-AS"/>
+              </w:rPr>
+            </w:pPr>
+          </w:p>
+        </w:tc>
+        <w:tc>
+          <w:tcPr>
+            <w:tcW w:w="4673" w:type="dxa"/>
+          </w:tcPr>
+          <w:p>
+            <w:pPr>
+              <w:rPr>
+                <w:lang w:val="en-AS"/>
+              </w:rPr>
+            </w:pPr>
+          </w:p>
+        </w:tc>
+      </w:tr>
+      <w:tr>
+        <w:tc>
+          <w:tcPr>
+            <w:tcW w:w="4672" w:type="dxa"/>
+          </w:tcPr>
+          <w:p>
+            <w:pPr>
+              <w:rPr>
+                <w:lang w:val="en-AS"/>
+              </w:rPr>
+            </w:pPr>
+          </w:p>
+        </w:tc>
+        <w:tc>
+          <w:tcPr>
+            <w:tcW w:w="4673" w:type="dxa"/>
+          </w:tcPr>
+          <w:p>
+            <w:pPr>
+              <w:rPr>
+                <w:lang w:val="en-AS"/>
+              </w:rPr>
+            </w:pPr>
+          </w:p>
+        </w:tc>
+      </w:tr>
+    </w:tbl>
+    <w:p>
+      <w:pPr>
+        <w:ind w:left="360"/>
+        <w:rPr>
+          <w:lang w:val="en-AS"/>
+        </w:rPr>
+      </w:pPr>
+    </w:p>
+    <w:p>
+      <w:pPr>
+        <w:ind w:left="360"/>
+        <w:rPr>
+          <w:lang w:val="en-AS"/>
+        </w:rPr>
+      </w:pPr>
+      <w:r>
+        <w:rPr>
+          <w:lang w:val="en-AS"/>
+        </w:rPr>
+        <w:t>- Quan hệ giữa các đối tượng:</w:t>
+      </w:r>
+    </w:p>
+    <w:p>
+      <w:pPr>
+        <w:ind w:left="360"/>
+        <w:rPr>
+          <w:lang w:val="en-AS"/>
+        </w:rPr>
+      </w:pPr>
+      <w:r>
+        <w:rPr>
+          <w:lang w:val="en-AS"/>
+        </w:rPr>
+        <w:t xml:space="preserve">+ </w:t>
+      </w:r>
+      <w:r>
+        <w:rPr>
+          <w:lang w:val="en-AS"/>
+        </w:rPr>
+        <w:t>Có thể có nhiều khách hàng cùng 1 vị trí.</w:t>
+      </w:r>
+    </w:p>
+    <w:p>
+      <w:pPr>
+        <w:ind w:left="360"/>
+        <w:rPr>
+          <w:lang w:val="en-AS"/>
+        </w:rPr>
+      </w:pPr>
+      <w:r>
+        <w:rPr>
+          <w:lang w:val="en-AS"/>
+        </w:rPr>
+        <w:t>+ Có thể có nhiều người quản lí.</w:t>
+      </w:r>
+    </w:p>
+    <w:p>
+      <w:pPr>
+        <w:ind w:left="360"/>
+        <w:rPr>
+          <w:lang w:val="en-AS"/>
+        </w:rPr>
+      </w:pPr>
+      <w:r>
+        <w:rPr>
+          <w:lang w:val="en-AS"/>
+        </w:rPr>
+        <w:t>+ Một loại mặt hàng có nhiều sản phẩm.</w:t>
+      </w:r>
+    </w:p>
+    <w:p>
+      <w:pPr>
+        <w:ind w:left="360"/>
+        <w:rPr>
+          <w:lang w:val="en-AS"/>
+        </w:rPr>
+      </w:pPr>
+      <w:r>
+        <w:rPr>
+          <w:lang w:val="en-AS"/>
+        </w:rPr>
+        <w:t>+ Một thành phố có thể có nhiều khách hàng.</w:t>
+      </w:r>
+    </w:p>
+    <w:p>
+      <w:pPr>
+        <w:ind w:left="360"/>
+        <w:rPr>
+          <w:lang w:val="en-AS"/>
+        </w:rPr>
+      </w:pPr>
+      <w:r>
+        <w:rPr>
+          <w:lang w:val="en-AS"/>
+        </w:rPr>
+        <w:t>+ Một khách hàng có thể đặt nhiều sản phẩm.</w:t>
+      </w:r>
+    </w:p>
+    <w:p>
+      <w:pPr>
+        <w:ind w:left="360"/>
+        <w:rPr>
+          <w:lang w:val="en-AS"/>
+        </w:rPr>
+      </w:pPr>
+      <w:r>
+        <w:rPr>
+          <w:lang w:val="en-AS"/>
+        </w:rPr>
+        <w:t>+ Một khách hàng có thể đặt nhiều đơn.</w:t>
+      </w:r>
+    </w:p>
+    <w:p>
+      <w:pPr>
+        <w:ind w:left="360"/>
+        <w:rPr>
+          <w:lang w:val="en-AS"/>
+        </w:rPr>
+      </w:pPr>
+      <w:r>
+        <w:rPr>
+          <w:lang w:val="en-AS"/>
+        </w:rPr>
+        <w:t>+ Một sản phẩm có thể có trong nhiều đơn hàng.</w:t>
+      </w:r>
+    </w:p>
+    <w:p>
+      <w:pPr>
+        <w:ind w:left="360"/>
+        <w:rPr>
+          <w:lang w:val="en-AS"/>
+        </w:rPr>
+      </w:pPr>
+      <w:r>
+        <w:rPr>
+          <w:lang w:val="en-AS"/>
+        </w:rPr>
+        <w:t>+ Một khách hàng có thể có nhiều sản phẩm trong giỏ hàng.</w:t>
+      </w:r>
+    </w:p>
+    <w:p>
+      <w:pPr>
+        <w:ind w:left="360"/>
+        <w:rPr>
+          <w:lang w:val="en-AS"/>
+        </w:rPr>
+      </w:pPr>
+      <w:r>
+        <w:rPr>
+          <w:lang w:val="en-AS"/>
+        </w:rPr>
+        <w:t>+ Có thể có nhiều sản phẩm cùng loại trong giỏ hàng.</w:t>
+      </w:r>
+    </w:p>
+    <w:p>
+      <w:pPr>
+        <w:ind w:left="360"/>
+        <w:rPr>
+          <w:lang w:val="en-AS"/>
+        </w:rPr>
+      </w:pPr>
+      <w:r>
+        <w:rPr>
+          <w:lang w:val="en-AS"/>
+        </w:rPr>
+        <w:t>+ Mỗi sản phẩm đều có thể có trong nhiều đơn hàng khác nhau.</w:t>
+      </w:r>
+    </w:p>
+    <w:p>
+      <w:pPr>
+        <w:pStyle w:val="ListParagraph"/>
+        <w:numPr>
+          <w:ilvl w:val="0"/>
+          <w:numId w:val="6"/>
+        </w:numPr>
+        <w:rPr>
+          <w:lang w:val="en-AS"/>
+        </w:rPr>
+      </w:pPr>
+      <w:r>
+        <w:rPr>
+          <w:lang w:val="en-AS"/>
+        </w:rPr>
+        <w:t>Biểu đồ Use-Case trực quan:</w:t>
+      </w:r>
+    </w:p>
+    <w:p>
+      <w:pPr>
+        <w:pStyle w:val="ListParagraph"/>
+        <w:numPr>
+          <w:ilvl w:val="0"/>
+          <w:numId w:val="12"/>
+        </w:numPr>
+        <w:rPr>
+          <w:lang w:val="en-AS"/>
+        </w:rPr>
+      </w:pPr>
+      <w:r>
+        <w:rPr>
+          <w:lang w:val="en-AS"/>
+        </w:rPr>
+        <w:t xml:space="preserve"> Các chức năng:</w:t>
+      </w:r>
+    </w:p>
+    <w:p>
+      <w:pPr>
+        <w:ind w:left="360"/>
+        <w:rPr>
+          <w:lang w:val="en-AS"/>
+        </w:rPr>
+      </w:pPr>
+      <w:r>
+        <w:rPr>
+          <w:lang w:val="en-AS"/>
+        </w:rPr>
+        <w:t>- Quản lí: Đăng nhập, Đăng xuất, Quản lí giỏ hàng, Quản lí đơn hàng, Quản lí tài khoản, thống kê đơn hàng, doanh thu.</w:t>
+      </w:r>
+    </w:p>
+    <w:p>
+      <w:pPr>
+        <w:ind w:left="360"/>
+        <w:rPr>
+          <w:lang w:val="en-AS"/>
+        </w:rPr>
+      </w:pPr>
+      <w:r>
+        <w:rPr>
+          <w:lang w:val="en-AS"/>
+        </w:rPr>
+        <w:t>- Khách hàng: Đăng kí, Đăng nhập, Đăng xuất, Xem sản phẩm, Thêm giỏ hàng, Đặt hàng, Thanh toán, Kiểm tra trạng thái hàng.</w:t>
+      </w:r>
+    </w:p>
+    <w:p>
+      <w:pPr>
+        <w:ind w:left="360"/>
+        <w:rPr>
+          <w:lang w:val="en-AS"/>
+        </w:rPr>
+      </w:pPr>
+      <w:r>
+        <w:rPr>
+          <w:noProof/>
+        </w:rPr>
+        <w:drawing>
+          <wp:inline distT="0" distB="0" distL="0" distR="0" wp14:anchorId="014CEC8C" wp14:editId="12CEB523">
+            <wp:extent cx="5940425" cy="4630420"/>
+            <wp:effectExtent l="0" t="0" r="3175" b="0"/>
+            <wp:docPr id="5" name="Picture 5"/>
+            <wp:cNvGraphicFramePr>
+              <a:graphicFrameLocks xmlns:a="http://schemas.openxmlformats.org/drawingml/2006/main" noChangeAspect="1"/>
+            </wp:cNvGraphicFramePr>
+            <a:graphic xmlns:a="http://schemas.openxmlformats.org/drawingml/2006/main">
+              <a:graphicData uri="http://schemas.openxmlformats.org/drawingml/2006/picture">
+                <pic:pic xmlns:pic="http://schemas.openxmlformats.org/drawingml/2006/picture">
+                  <pic:nvPicPr>
+                    <pic:cNvPr id="1" name=""/>
+                    <pic:cNvPicPr/>
+                  </pic:nvPicPr>
+                  <pic:blipFill>
+                    <a:blip r:embed="rId13"/>
+                    <a:stretch>
+                      <a:fillRect/>
+                    </a:stretch>
+                  </pic:blipFill>
+                  <pic:spPr>
+                    <a:xfrm>
+                      <a:off x="0" y="0"/>
+                      <a:ext cx="5940425" cy="4630420"/>
+                    </a:xfrm>
+                    <a:prstGeom prst="rect">
+                      <a:avLst/>
+                    </a:prstGeom>
+                  </pic:spPr>
+                </pic:pic>
+              </a:graphicData>
+            </a:graphic>
+          </wp:inline>
+        </w:drawing>
+      </w:r>
+    </w:p>
+    <w:p>
+      <w:pPr>
+        <w:ind w:left="360"/>
+        <w:rPr>
+          <w:lang w:val="en-AS"/>
+        </w:rPr>
+      </w:pPr>
+    </w:p>
+    <w:p>
+      <w:pPr>
+        <w:pStyle w:val="ListParagraph"/>
+        <w:numPr>
+          <w:ilvl w:val="0"/>
+          <w:numId w:val="12"/>
+        </w:numPr>
+        <w:rPr>
+          <w:lang w:val="en-AS"/>
+        </w:rPr>
+      </w:pPr>
+      <w:r>
+        <w:rPr>
+          <w:lang w:val="en-AS"/>
+        </w:rPr>
+        <w:t>Use case chi tiết:</w:t>
+      </w:r>
+    </w:p>
+    <w:p>
+      <w:pPr>
+        <w:ind w:left="360"/>
+        <w:rPr>
+          <w:lang w:val="en-AS"/>
+        </w:rPr>
+      </w:pPr>
+      <w:r>
+        <w:rPr>
+          <w:lang w:val="en-AS"/>
+        </w:rPr>
+        <w:t>Quản lí:</w:t>
+      </w:r>
+    </w:p>
+    <w:p>
+      <w:pPr>
+        <w:ind w:left="360"/>
+        <w:rPr>
+          <w:lang w:val="en-AS"/>
+        </w:rPr>
+      </w:pPr>
+      <w:r>
+        <w:rPr>
+          <w:noProof/>
+        </w:rPr>
+        <w:drawing>
+          <wp:inline distT="0" distB="0" distL="0" distR="0" wp14:anchorId="3989ACE0" wp14:editId="37AF4395">
+            <wp:extent cx="5940425" cy="3048000"/>
+            <wp:effectExtent l="0" t="0" r="3175" b="0"/>
+            <wp:docPr id="7" name="Picture 7"/>
+            <wp:cNvGraphicFramePr>
+              <a:graphicFrameLocks xmlns:a="http://schemas.openxmlformats.org/drawingml/2006/main" noChangeAspect="1"/>
+            </wp:cNvGraphicFramePr>
+            <a:graphic xmlns:a="http://schemas.openxmlformats.org/drawingml/2006/main">
+              <a:graphicData uri="http://schemas.openxmlformats.org/drawingml/2006/picture">
+                <pic:pic xmlns:pic="http://schemas.openxmlformats.org/drawingml/2006/picture">
+                  <pic:nvPicPr>
+                    <pic:cNvPr id="1" name=""/>
+                    <pic:cNvPicPr/>
+                  </pic:nvPicPr>
+                  <pic:blipFill>
+                    <a:blip r:embed="rId14"/>
+                    <a:stretch>
+                      <a:fillRect/>
+                    </a:stretch>
+                  </pic:blipFill>
+                  <pic:spPr>
+                    <a:xfrm>
+                      <a:off x="0" y="0"/>
+                      <a:ext cx="5940425" cy="3048000"/>
+                    </a:xfrm>
+                    <a:prstGeom prst="rect">
+                      <a:avLst/>
+                    </a:prstGeom>
+                  </pic:spPr>
+                </pic:pic>
+              </a:graphicData>
+            </a:graphic>
+          </wp:inline>
+        </w:drawing>
+      </w:r>
+    </w:p>
+    <w:p>
+      <w:pPr>
+        <w:ind w:left="360"/>
+        <w:rPr>
+          <w:lang w:val="en-AS"/>
+        </w:rPr>
+      </w:pPr>
+      <w:r>
+        <w:rPr>
+          <w:lang w:val="en-AS"/>
+        </w:rPr>
+        <w:t>- Chức năng quản lí loại mặt hàng.</w:t>
+      </w:r>
+    </w:p>
+    <w:p>
+      <w:pPr>
+        <w:ind w:left="360"/>
+        <w:rPr>
+          <w:lang w:val="en-AS"/>
+        </w:rPr>
+      </w:pPr>
+    </w:p>
+    <w:p>
+      <w:pPr>
+        <w:ind w:left="360"/>
+        <w:rPr>
+          <w:lang w:val="en-AS"/>
+        </w:rPr>
+      </w:pPr>
+      <w:r>
+        <w:rPr>
+          <w:noProof/>
+        </w:rPr>
+        <w:drawing>
+          <wp:inline distT="0" distB="0" distL="0" distR="0" wp14:anchorId="1F832B1E" wp14:editId="56F28B49">
+            <wp:extent cx="5940425" cy="3429635"/>
+            <wp:effectExtent l="0" t="0" r="3175" b="0"/>
+            <wp:docPr id="8" name="Picture 8"/>
+            <wp:cNvGraphicFramePr>
+              <a:graphicFrameLocks xmlns:a="http://schemas.openxmlformats.org/drawingml/2006/main" noChangeAspect="1"/>
+            </wp:cNvGraphicFramePr>
+            <a:graphic xmlns:a="http://schemas.openxmlformats.org/drawingml/2006/main">
+              <a:graphicData uri="http://schemas.openxmlformats.org/drawingml/2006/picture">
+                <pic:pic xmlns:pic="http://schemas.openxmlformats.org/drawingml/2006/picture">
+                  <pic:nvPicPr>
+                    <pic:cNvPr id="1" name=""/>
+                    <pic:cNvPicPr/>
+                  </pic:nvPicPr>
+                  <pic:blipFill>
+                    <a:blip r:embed="rId15"/>
+                    <a:stretch>
+                      <a:fillRect/>
+                    </a:stretch>
+                  </pic:blipFill>
+                  <pic:spPr>
+                    <a:xfrm>
+                      <a:off x="0" y="0"/>
+                      <a:ext cx="5940425" cy="3429635"/>
+                    </a:xfrm>
+                    <a:prstGeom prst="rect">
+                      <a:avLst/>
+                    </a:prstGeom>
+                  </pic:spPr>
+                </pic:pic>
+              </a:graphicData>
+            </a:graphic>
+          </wp:inline>
+        </w:drawing>
+      </w:r>
+    </w:p>
+    <w:p>
+      <w:pPr>
+        <w:ind w:left="360"/>
+        <w:rPr>
+          <w:lang w:val="en-AS"/>
+        </w:rPr>
+      </w:pPr>
+      <w:r>
+        <w:rPr>
+          <w:lang w:val="en-AS"/>
+        </w:rPr>
+        <w:t>- Chức năng quản lí sản phẩm.</w:t>
+      </w:r>
+    </w:p>
+    <w:p>
+      <w:pPr>
+        <w:ind w:left="360"/>
+        <w:rPr>
+          <w:lang w:val="en-AS"/>
+        </w:rPr>
+      </w:pPr>
+      <w:r>
+        <w:rPr>
+          <w:noProof/>
+        </w:rPr>
+        <w:drawing>
+          <wp:inline distT="0" distB="0" distL="0" distR="0" wp14:anchorId="4F06EE98" wp14:editId="38267F44">
+            <wp:extent cx="5940425" cy="3478530"/>
+            <wp:effectExtent l="0" t="0" r="3175" b="7620"/>
+            <wp:docPr id="9" name="Picture 9"/>
+            <wp:cNvGraphicFramePr>
+              <a:graphicFrameLocks xmlns:a="http://schemas.openxmlformats.org/drawingml/2006/main" noChangeAspect="1"/>
+            </wp:cNvGraphicFramePr>
+            <a:graphic xmlns:a="http://schemas.openxmlformats.org/drawingml/2006/main">
+              <a:graphicData uri="http://schemas.openxmlformats.org/drawingml/2006/picture">
+                <pic:pic xmlns:pic="http://schemas.openxmlformats.org/drawingml/2006/picture">
+                  <pic:nvPicPr>
+                    <pic:cNvPr id="1" name=""/>
+                    <pic:cNvPicPr/>
+                  </pic:nvPicPr>
+                  <pic:blipFill>
+                    <a:blip r:embed="rId16"/>
+                    <a:stretch>
+                      <a:fillRect/>
+                    </a:stretch>
+                  </pic:blipFill>
+                  <pic:spPr>
+                    <a:xfrm>
+                      <a:off x="0" y="0"/>
+                      <a:ext cx="5940425" cy="3478530"/>
+                    </a:xfrm>
+                    <a:prstGeom prst="rect">
+                      <a:avLst/>
+                    </a:prstGeom>
+                  </pic:spPr>
+                </pic:pic>
+              </a:graphicData>
+            </a:graphic>
+          </wp:inline>
+        </w:drawing>
+      </w:r>
+    </w:p>
+    <w:p>
+      <w:pPr>
+        <w:ind w:left="360"/>
+        <w:rPr>
+          <w:lang w:val="en-AS"/>
+        </w:rPr>
+      </w:pPr>
+      <w:r>
+        <w:rPr>
+          <w:lang w:val="en-AS"/>
+        </w:rPr>
+        <w:t>- Chức năng quản lí tài khoản.</w:t>
+      </w:r>
+    </w:p>
+    <w:p>
+      <w:pPr>
+        <w:ind w:left="360"/>
+        <w:rPr>
+          <w:lang w:val="en-AS"/>
+        </w:rPr>
+      </w:pPr>
+      <w:r>
+        <w:rPr>
+          <w:noProof/>
+        </w:rPr>
+        <w:drawing>
+          <wp:inline distT="0" distB="0" distL="0" distR="0" wp14:anchorId="1A3FE517" wp14:editId="61F9441A">
+            <wp:extent cx="5940425" cy="3384550"/>
+            <wp:effectExtent l="0" t="0" r="3175" b="6350"/>
+            <wp:docPr id="10" name="Picture 10"/>
+            <wp:cNvGraphicFramePr>
+              <a:graphicFrameLocks xmlns:a="http://schemas.openxmlformats.org/drawingml/2006/main" noChangeAspect="1"/>
+            </wp:cNvGraphicFramePr>
+            <a:graphic xmlns:a="http://schemas.openxmlformats.org/drawingml/2006/main">
+              <a:graphicData uri="http://schemas.openxmlformats.org/drawingml/2006/picture">
+                <pic:pic xmlns:pic="http://schemas.openxmlformats.org/drawingml/2006/picture">
+                  <pic:nvPicPr>
+                    <pic:cNvPr id="1" name=""/>
+                    <pic:cNvPicPr/>
+                  </pic:nvPicPr>
+                  <pic:blipFill>
+                    <a:blip r:embed="rId17"/>
+                    <a:stretch>
+                      <a:fillRect/>
+                    </a:stretch>
+                  </pic:blipFill>
+                  <pic:spPr>
+                    <a:xfrm>
+                      <a:off x="0" y="0"/>
+                      <a:ext cx="5940425" cy="3384550"/>
+                    </a:xfrm>
+                    <a:prstGeom prst="rect">
+                      <a:avLst/>
+                    </a:prstGeom>
+                  </pic:spPr>
+                </pic:pic>
+              </a:graphicData>
+            </a:graphic>
+          </wp:inline>
+        </w:drawing>
+      </w:r>
+    </w:p>
+    <w:p>
+      <w:pPr>
+        <w:ind w:left="360"/>
+        <w:rPr>
+          <w:lang w:val="en-AS"/>
+        </w:rPr>
+      </w:pPr>
+      <w:r>
+        <w:rPr>
+          <w:lang w:val="en-AS"/>
+        </w:rPr>
+        <w:t>Chức năng quản lí đơn hàng.</w:t>
+      </w:r>
+    </w:p>
+    <w:p>
+      <w:pPr>
+        <w:ind w:left="360"/>
+        <w:rPr>
+          <w:lang w:val="en-AS"/>
+        </w:rPr>
+      </w:pPr>
+      <w:r>
+        <w:rPr>
+          <w:noProof/>
+        </w:rPr>
+        <w:drawing>
+          <wp:inline distT="0" distB="0" distL="0" distR="0" wp14:anchorId="3FB043C5" wp14:editId="08AB30D5">
+            <wp:extent cx="5940425" cy="2680335"/>
+            <wp:effectExtent l="0" t="0" r="3175" b="5715"/>
+            <wp:docPr id="6" name="Picture 6"/>
+            <wp:cNvGraphicFramePr>
+              <a:graphicFrameLocks xmlns:a="http://schemas.openxmlformats.org/drawingml/2006/main" noChangeAspect="1"/>
+            </wp:cNvGraphicFramePr>
+            <a:graphic xmlns:a="http://schemas.openxmlformats.org/drawingml/2006/main">
+              <a:graphicData uri="http://schemas.openxmlformats.org/drawingml/2006/picture">
+                <pic:pic xmlns:pic="http://schemas.openxmlformats.org/drawingml/2006/picture">
+                  <pic:nvPicPr>
+                    <pic:cNvPr id="1" name=""/>
+                    <pic:cNvPicPr/>
+                  </pic:nvPicPr>
+                  <pic:blipFill>
+                    <a:blip r:embed="rId18"/>
+                    <a:stretch>
+                      <a:fillRect/>
+                    </a:stretch>
+                  </pic:blipFill>
+                  <pic:spPr>
+                    <a:xfrm>
+                      <a:off x="0" y="0"/>
+                      <a:ext cx="5940425" cy="2680335"/>
+                    </a:xfrm>
+                    <a:prstGeom prst="rect">
+                      <a:avLst/>
+                    </a:prstGeom>
+                  </pic:spPr>
+                </pic:pic>
+              </a:graphicData>
+            </a:graphic>
+          </wp:inline>
+        </w:drawing>
+      </w:r>
+    </w:p>
+    <w:p>
+      <w:pPr>
+        <w:ind w:left="360"/>
+        <w:rPr>
+          <w:lang w:val="en-AS"/>
+        </w:rPr>
+      </w:pPr>
+      <w:r>
+        <w:rPr>
+          <w:lang w:val="en-AS"/>
+        </w:rPr>
+        <w:t>Chức năng thống kê có giao diện tương tác với quản lí:</w:t>
+      </w:r>
+    </w:p>
+    <w:p>
+      <w:pPr>
+        <w:ind w:left="360"/>
+        <w:rPr>
+          <w:lang w:val="en-AS"/>
+        </w:rPr>
+      </w:pPr>
+    </w:p>
+    <w:p>
+      <w:pPr>
+        <w:ind w:left="360"/>
+        <w:rPr>
+          <w:lang w:val="en-AS"/>
+        </w:rPr>
+      </w:pPr>
+      <w:r>
+        <w:rPr>
+          <w:lang w:val="en-AS"/>
+        </w:rPr>
+        <w:t>Khách hàng:</w:t>
+      </w:r>
+    </w:p>
+    <w:p>
+      <w:pPr>
+        <w:ind w:left="360"/>
+        <w:rPr>
+          <w:lang w:val="en-AS"/>
+        </w:rPr>
+      </w:pPr>
+      <w:r>
+        <w:rPr>
+          <w:noProof/>
+        </w:rPr>
+        <w:drawing>
+          <wp:inline distT="0" distB="0" distL="0" distR="0" wp14:anchorId="3FFC7838" wp14:editId="0AC8B0B9">
+            <wp:extent cx="5940425" cy="2226945"/>
+            <wp:effectExtent l="0" t="0" r="3175" b="1905"/>
+            <wp:docPr id="12" name="Picture 12"/>
+            <wp:cNvGraphicFramePr>
+              <a:graphicFrameLocks xmlns:a="http://schemas.openxmlformats.org/drawingml/2006/main" noChangeAspect="1"/>
+            </wp:cNvGraphicFramePr>
+            <a:graphic xmlns:a="http://schemas.openxmlformats.org/drawingml/2006/main">
+              <a:graphicData uri="http://schemas.openxmlformats.org/drawingml/2006/picture">
+                <pic:pic xmlns:pic="http://schemas.openxmlformats.org/drawingml/2006/picture">
+                  <pic:nvPicPr>
+                    <pic:cNvPr id="1" name=""/>
+                    <pic:cNvPicPr/>
+                  </pic:nvPicPr>
+                  <pic:blipFill>
+                    <a:blip r:embed="rId19"/>
+                    <a:stretch>
+                      <a:fillRect/>
+                    </a:stretch>
+                  </pic:blipFill>
+                  <pic:spPr>
+                    <a:xfrm>
+                      <a:off x="0" y="0"/>
+                      <a:ext cx="5940425" cy="2226945"/>
+                    </a:xfrm>
+                    <a:prstGeom prst="rect">
+                      <a:avLst/>
+                    </a:prstGeom>
+                  </pic:spPr>
+                </pic:pic>
+              </a:graphicData>
+            </a:graphic>
+          </wp:inline>
+        </w:drawing>
+      </w:r>
+    </w:p>
+    <w:p>
+      <w:pPr>
+        <w:ind w:left="360"/>
+        <w:rPr>
+          <w:lang w:val="en-AS"/>
+        </w:rPr>
+      </w:pPr>
+      <w:r>
+        <w:rPr>
+          <w:lang w:val="en-AS"/>
+        </w:rPr>
+        <w:t>Chức năng xem sản phẩm.</w:t>
+      </w:r>
+    </w:p>
+    <w:p>
+      <w:pPr>
+        <w:ind w:left="360"/>
+        <w:rPr>
+          <w:lang w:val="en-AS"/>
+        </w:rPr>
+      </w:pPr>
+      <w:r>
+        <w:rPr>
+          <w:noProof/>
+        </w:rPr>
+        <w:drawing>
+          <wp:inline distT="0" distB="0" distL="0" distR="0" wp14:anchorId="3E32E7E9" wp14:editId="0C4C4024">
+            <wp:extent cx="5940425" cy="3130550"/>
+            <wp:effectExtent l="0" t="0" r="3175" b="0"/>
+            <wp:docPr id="11" name="Picture 11"/>
+            <wp:cNvGraphicFramePr>
+              <a:graphicFrameLocks xmlns:a="http://schemas.openxmlformats.org/drawingml/2006/main" noChangeAspect="1"/>
+            </wp:cNvGraphicFramePr>
+            <a:graphic xmlns:a="http://schemas.openxmlformats.org/drawingml/2006/main">
+              <a:graphicData uri="http://schemas.openxmlformats.org/drawingml/2006/picture">
+                <pic:pic xmlns:pic="http://schemas.openxmlformats.org/drawingml/2006/picture">
+                  <pic:nvPicPr>
+                    <pic:cNvPr id="1" name=""/>
+                    <pic:cNvPicPr/>
+                  </pic:nvPicPr>
+                  <pic:blipFill>
+                    <a:blip r:embed="rId20"/>
+                    <a:stretch>
+                      <a:fillRect/>
+                    </a:stretch>
+                  </pic:blipFill>
+                  <pic:spPr>
+                    <a:xfrm>
+                      <a:off x="0" y="0"/>
+                      <a:ext cx="5940425" cy="3130550"/>
+                    </a:xfrm>
+                    <a:prstGeom prst="rect">
+                      <a:avLst/>
+                    </a:prstGeom>
+                  </pic:spPr>
+                </pic:pic>
+              </a:graphicData>
+            </a:graphic>
+          </wp:inline>
+        </w:drawing>
+      </w:r>
+    </w:p>
+    <w:p>
+      <w:pPr>
+        <w:ind w:left="360"/>
+        <w:rPr>
+          <w:lang w:val="en-AS"/>
+        </w:rPr>
+      </w:pPr>
+      <w:r>
+        <w:rPr>
+          <w:lang w:val="en-AS"/>
+        </w:rPr>
+        <w:t>Chức năng Quản lí giỏ hàng.</w:t>
+      </w:r>
+    </w:p>
+    <w:p>
+      <w:pPr>
+        <w:ind w:left="360"/>
+        <w:rPr>
+          <w:lang w:val="en-AS"/>
+        </w:rPr>
+      </w:pPr>
+      <w:r>
+        <w:rPr>
+          <w:noProof/>
+        </w:rPr>
+        <w:drawing>
+          <wp:inline distT="0" distB="0" distL="0" distR="0" wp14:anchorId="7A52AD35" wp14:editId="3C217979">
+            <wp:extent cx="5940425" cy="2397760"/>
+            <wp:effectExtent l="0" t="0" r="3175" b="2540"/>
+            <wp:docPr id="13" name="Picture 13"/>
+            <wp:cNvGraphicFramePr>
+              <a:graphicFrameLocks xmlns:a="http://schemas.openxmlformats.org/drawingml/2006/main" noChangeAspect="1"/>
+            </wp:cNvGraphicFramePr>
+            <a:graphic xmlns:a="http://schemas.openxmlformats.org/drawingml/2006/main">
+              <a:graphicData uri="http://schemas.openxmlformats.org/drawingml/2006/picture">
+                <pic:pic xmlns:pic="http://schemas.openxmlformats.org/drawingml/2006/picture">
+                  <pic:nvPicPr>
+                    <pic:cNvPr id="1" name=""/>
+                    <pic:cNvPicPr/>
+                  </pic:nvPicPr>
+                  <pic:blipFill>
+                    <a:blip r:embed="rId21"/>
+                    <a:stretch>
+                      <a:fillRect/>
+                    </a:stretch>
+                  </pic:blipFill>
+                  <pic:spPr>
+                    <a:xfrm>
+                      <a:off x="0" y="0"/>
+                      <a:ext cx="5940425" cy="2397760"/>
+                    </a:xfrm>
+                    <a:prstGeom prst="rect">
+                      <a:avLst/>
+                    </a:prstGeom>
+                  </pic:spPr>
+                </pic:pic>
+              </a:graphicData>
+            </a:graphic>
+          </wp:inline>
+        </w:drawing>
+      </w:r>
+    </w:p>
+    <w:p>
+      <w:pPr>
+        <w:ind w:left="360"/>
+        <w:rPr>
+          <w:lang w:val="en-AS"/>
+        </w:rPr>
+      </w:pPr>
+      <w:r>
+        <w:rPr>
+          <w:lang w:val="en-AS"/>
+        </w:rPr>
+        <w:t>Chức năng thanh toán.</w:t>
+      </w:r>
+    </w:p>
+    <w:p>
+      <w:pPr>
+        <w:pStyle w:val="ListParagraph"/>
+        <w:numPr>
+          <w:ilvl w:val="0"/>
+          <w:numId w:val="6"/>
+        </w:numPr>
+        <w:rPr>
+          <w:lang w:val="en-AS"/>
+        </w:rPr>
+      </w:pPr>
+      <w:r>
+        <w:rPr>
+          <w:lang w:val="en-AS"/>
+        </w:rPr>
+        <w:t>Phân tích:</w:t>
+      </w:r>
+    </w:p>
+    <w:p>
+      <w:pPr>
+        <w:ind w:left="360"/>
+        <w:rPr>
+          <w:lang w:val="en-AS"/>
+        </w:rPr>
+      </w:pPr>
+      <w:r>
+        <w:rPr>
+          <w:lang w:val="en-AS"/>
+        </w:rPr>
+        <w:t>Hệ thống là 1 trang web phục vụ cho việc bán các loại đồ ăn.</w:t>
+      </w:r>
+    </w:p>
+    <w:p>
+      <w:pPr>
+        <w:ind w:left="360"/>
+        <w:rPr>
+          <w:lang w:val="en-AS"/>
+        </w:rPr>
+      </w:pPr>
+      <w:r>
+        <w:rPr>
+          <w:lang w:val="en-AS"/>
+        </w:rPr>
+        <w:t>Trong hệ thống này, khách hàng được phép đăng kí tài khoản, xem các loại mặt hàng, các sản phẩm thuộc loại mặt hàng trên, thực hiện thêm các sản phẩm vào giỏ hàng, thực hiện các thao tác chỉnh sửa số lượng sản phẩm có trong giỏ hàng. Sau khi xác nhận giỏ hàng, có thể thực hiện chức năng đặt hàng và thanh toán các sản phẩm đã đặt. Khách hàng có thể xem lại đơn hàng vừa đặt.</w:t>
+      </w:r>
+    </w:p>
+    <w:p>
+      <w:pPr>
+        <w:ind w:left="360"/>
+        <w:rPr>
+          <w:lang w:val="en-AS"/>
+        </w:rPr>
+      </w:pPr>
+      <w:r>
+        <w:rPr>
+          <w:lang w:val="en-AS"/>
+        </w:rPr>
+        <w:t>Bên phía quản lí được phép đăng nhập, quản lí các loại mặt hàng như thêm, sửa, xóa. Thực hiện quản lí các sản phẩm thuộc loại mặt hàng. Quản lí thông tin các tài khoản có trong hệ thống. Quản lí đơn hàng và thống kê doanh thu.</w:t>
+      </w:r>
+    </w:p>
+    <w:p>
+      <w:pPr>
+        <w:ind w:left="360"/>
+        <w:rPr>
+          <w:lang w:val="en-AS"/>
+        </w:rPr>
+      </w:pPr>
+    </w:p>
+    <w:p>
+      <w:pPr>
+        <w:ind w:left="360"/>
+        <w:rPr>
+          <w:lang w:val="en-AS"/>
+        </w:rPr>
+      </w:pPr>
+      <w:r>
+        <w:rPr>
+          <w:lang w:val="en-AS"/>
+        </w:rPr>
+        <w:t>Các danh từ liên quan đến người: quản lí, khách hàng.</w:t>
+      </w:r>
+    </w:p>
+    <w:p>
+      <w:pPr>
+        <w:ind w:left="360"/>
+        <w:rPr>
+          <w:lang w:val="en-AS"/>
+        </w:rPr>
+      </w:pPr>
+      <w:r>
+        <w:rPr>
+          <w:lang w:val="en-AS"/>
+        </w:rPr>
+        <w:t>Các danh từ liên quan đến vật: Sản phẩm, loại mặt hàng.</w:t>
+      </w:r>
+    </w:p>
+    <w:p>
+      <w:pPr>
+        <w:ind w:left="360"/>
+        <w:rPr>
+          <w:lang w:val="en-AS"/>
+        </w:rPr>
+      </w:pPr>
+      <w:r>
+        <w:rPr>
+          <w:lang w:val="en-AS"/>
+        </w:rPr>
+        <w:t>Các danh từ liên quan đến</w:t>
+      </w:r>
+      <w:r>
+        <w:rPr>
+          <w:lang w:val="en-AS"/>
+        </w:rPr>
+        <w:t xml:space="preserve"> thông tin: Đơn hàng, giỏ hàng.</w:t>
+      </w:r>
       <w:bookmarkStart w:id="0" w:name="_GoBack"/>
       <w:bookmarkEnd w:id="0"/>
-      <w:r>
-        <w:lastRenderedPageBreak/>
-        <w:br/>
-      </w:r>
-      <w:r>
-        <w:rPr>
-          <w:b/>
-        </w:rPr>
-        <w:t>Tên dự án</w:t>
-      </w:r>
-      <w:r>
-        <w:t xml:space="preserve">: Phát triển trang web </w:t>
-      </w:r>
-      <w:r>
-        <w:t>bán</w:t>
-      </w:r>
-      <w:r>
-        <w:t xml:space="preserve"> đồ ăn</w:t>
-      </w:r>
-      <w:r>
-        <w:rPr>
-          <w:lang w:val="en-AS"/>
-        </w:rPr>
-        <w:t>.</w:t>
-      </w:r>
-    </w:p>
-    <w:p>
-      <w:r>
-        <w:t>Mục tiêu dự án: Dự án này nhằm tạo ra một trang web thương mại điện tử chuyên về đặt đồ ăn, giúp cung cấp một nền tảng thuận tiện và đáng tin cậy cho người dùng để tìm kiếm, xem thông tin, đặt hàng và thanh toán cho các món ăn một cách dễ dàng và nhanh chóng. Dự án cũng nhằm hỗ trợ quản lý và theo dõi các hoạt động liên quan đến việc bán đồ ăn.</w:t>
-      </w:r>
-    </w:p>
-    <w:p>
-      <w:pPr>
-        <w:rPr>
-          <w:lang w:val="en-AS"/>
-        </w:rPr>
-      </w:pPr>
-      <w:r>
-        <w:rPr>
-          <w:b/>
-          <w:lang w:val="en-AS"/>
-        </w:rPr>
-        <w:t>Ngôn ngữ được sử dụng</w:t>
-      </w:r>
-      <w:r>
-        <w:rPr>
-          <w:lang w:val="en-AS"/>
-        </w:rPr>
-        <w:t xml:space="preserve">: </w:t>
-      </w:r>
-    </w:p>
-    <w:p>
-      <w:r>
-        <w:rPr>
-          <w:lang w:val="en-AS"/>
-        </w:rPr>
-        <w:t>Spring Boot</w:t>
-      </w:r>
-      <w:r>
-        <w:rPr>
-          <w:lang w:val="en-AS"/>
-        </w:rPr>
-        <w:t xml:space="preserve">: </w:t>
-      </w:r>
-      <w:r>
-        <w:t>Java Spring là một framework lập trình ứng dụng phía máy chủ (server-side) được xây dựng trên ngôn ngữ Java. Nó cung cấp một cách tiếp cận linh hoạt và mạnh mẽ để phát triển các ứng dụng di động, web và các dịch vụ web.</w:t>
-      </w:r>
-    </w:p>
-    <w:p>
-      <w:r>
-        <w:t>Spring Framework được tạo ra để giảm bớt sự phức tạp trong việc phát triển ứng dụng Java và cung cấp một cách tiếp cận mô hình hướng đối tượng (object-oriented) cho việc xây dựng ứng dụng. Nó cung cấp các thành phần và module để xử lý các khía cạnh khác nhau của ứng dụng, bao gồm quản lý chuỗi sự kiện (event management), giao tiếp với cơ sở dữ liệu, xử lý lỗi và nhiều hơn nữa.</w:t>
-      </w:r>
-    </w:p>
-    <w:p>
-      <w:r>
-        <w:t>Spring Framework bao gồm nhiều phần khác nhau, như Spring Core, Spring MVC, Spring Security, Spring Data và Spring Boot. Mỗi phần đóng vai trò quan trọng trong việc xây dựng ứng dụng Java Spring. Ví dụ, Spring MVC cung cấp một kiến trúc cho việc phát triển ứng dụng web, trong khi Spring Data cung cấp các công cụ để tương tác với cơ sở dữ liệu.</w:t>
-      </w:r>
-    </w:p>
-    <w:p>
-      <w:pPr>
-        <w:rPr>
-          <w:b/>
-        </w:rPr>
-      </w:pPr>
-      <w:r>
-        <w:rPr>
-          <w:b/>
-        </w:rPr>
-        <w:t>Chức năng:</w:t>
-      </w:r>
-    </w:p>
-    <w:p>
-      <w:r>
-        <w:rPr>
-          <w:b/>
-          <w:bCs/>
-        </w:rPr>
-        <w:t>Dành cho Admin:</w:t>
-      </w:r>
-    </w:p>
-    <w:p>
-      <w:pPr>
-        <w:numPr>
-          <w:ilvl w:val="0"/>
-          <w:numId w:val="3"/>
-        </w:numPr>
-      </w:pPr>
-      <w:r>
-        <w:t>Đăng nhập vào hệ thống</w:t>
-      </w:r>
-      <w:r>
-        <w:t>: Admin có</w:t>
-      </w:r>
-      <w:r>
-        <w:t xml:space="preserve"> đăng nhập vào hệ thống bằng thông tin đăng nhập riêng để truy cập vào các chức năng quản lý.</w:t>
-      </w:r>
-    </w:p>
-    <w:p>
-      <w:pPr>
-        <w:numPr>
-          <w:ilvl w:val="0"/>
-          <w:numId w:val="3"/>
-        </w:numPr>
-      </w:pPr>
-      <w:r>
-        <w:t xml:space="preserve">Quản lý danh sách đồ ăn: Admin </w:t>
-      </w:r>
-      <w:r>
-        <w:rPr>
-          <w:lang w:val="en-AS"/>
-        </w:rPr>
-        <w:t xml:space="preserve">thực hiện </w:t>
-      </w:r>
-      <w:r>
-        <w:t>thêm, sửa, xóa và tìm kiếm các đồ ăn có sẵn để đặt hàng. Điều này cho phép Admin cập nhật thông tin về đồ ăn, bao gồm tên, mô tả, hình ảnh, giá cả và các thông tin khác liên quan.</w:t>
-      </w:r>
-    </w:p>
-    <w:p>
-      <w:pPr>
-        <w:numPr>
-          <w:ilvl w:val="0"/>
-          <w:numId w:val="3"/>
-        </w:numPr>
-      </w:pPr>
-      <w:r>
-        <w:t xml:space="preserve">Quản lý các loại đồ ăn: Admin </w:t>
-      </w:r>
-      <w:r>
-        <w:rPr>
-          <w:lang w:val="en-AS"/>
-        </w:rPr>
-        <w:t>thực hiện</w:t>
-      </w:r>
-      <w:r>
-        <w:t xml:space="preserve"> thêm, sửa, xóa và tìm kiếm các loại đồ ăn. </w:t>
-      </w:r>
-      <w:r>
-        <w:t>G</w:t>
-      </w:r>
-      <w:r>
-        <w:t>iúp quản lý và phân loại đồ ăn theo các nhóm, ví dụ như món chính, món phụ, đồ uống, hay theo các tiêu chí khác.</w:t>
-      </w:r>
-    </w:p>
-    <w:p>
-      <w:pPr>
-        <w:numPr>
-          <w:ilvl w:val="0"/>
-          <w:numId w:val="3"/>
-        </w:numPr>
-      </w:pPr>
-      <w:r>
-        <w:t>Quả</w:t>
-      </w:r>
-      <w:r>
-        <w:t>n lý chi tiêu</w:t>
-      </w:r>
-      <w:r>
-        <w:t xml:space="preserve">: Admin quản lý các chi tiêu liên quan đến hoạt động bán đồ ăn, bao gồm nhập liệu, theo dõi và phân loại các khoản chi tiêu. </w:t>
-      </w:r>
-      <w:r>
-        <w:rPr>
-          <w:lang w:val="en-AS"/>
-        </w:rPr>
-        <w:t>Giúp</w:t>
-      </w:r>
-      <w:r>
-        <w:t xml:space="preserve"> cho việc theo dõi tình hình tài chính của doanh nghiệp.</w:t>
-      </w:r>
-    </w:p>
-    <w:p>
-      <w:pPr>
-        <w:numPr>
-          <w:ilvl w:val="0"/>
-          <w:numId w:val="3"/>
-        </w:numPr>
-      </w:pPr>
-      <w:r>
-        <w:t>Quản lý đơn đặt hàng: Admin xem, xác nhận, hủy và tìm kiếm các đơn đặt hàng từ</w:t>
-      </w:r>
-      <w:r>
-        <w:t xml:space="preserve"> khách hàng.</w:t>
-      </w:r>
-      <w:r>
-        <w:rPr>
-          <w:lang w:val="en-AS"/>
-        </w:rPr>
-        <w:t xml:space="preserve"> </w:t>
-      </w:r>
-      <w:r>
-        <w:t>C</w:t>
-      </w:r>
-      <w:r>
-        <w:t>ho phép Admin kiểm soát quá trình đặt hàng và xử lý các yêu cầu từ khách hàng.</w:t>
-      </w:r>
-    </w:p>
-    <w:p>
-      <w:pPr>
-        <w:numPr>
-          <w:ilvl w:val="0"/>
-          <w:numId w:val="3"/>
-        </w:numPr>
-      </w:pPr>
-      <w:r>
-        <w:t xml:space="preserve">Quản lý tài khoản và cấp quyền truy cập: Admin quản lý tài khoản người dùng và cấp quyền truy cập tương ứng. </w:t>
-      </w:r>
-      <w:r>
-        <w:rPr>
-          <w:lang w:val="en-AS"/>
-        </w:rPr>
-        <w:t>Cho</w:t>
-      </w:r>
-      <w:r>
-        <w:t xml:space="preserve"> phép Admin tạo và quản lý các tài khoản cho nhân viên hoặc quản lý quyền truy cập của các thành viên trong hệ thống.</w:t>
-      </w:r>
-    </w:p>
-    <w:p>
-      <w:r>
-        <w:rPr>
-          <w:b/>
-          <w:bCs/>
-        </w:rPr>
-        <w:t>Chức năng dành cho khách hàng:</w:t>
-      </w:r>
-    </w:p>
-    <w:p>
-      <w:pPr>
-        <w:numPr>
-          <w:ilvl w:val="0"/>
-          <w:numId w:val="4"/>
-        </w:numPr>
-      </w:pPr>
-      <w:r>
-        <w:t>Đăng nhậ</w:t>
-      </w:r>
-      <w:r>
-        <w:t>p,</w:t>
-      </w:r>
-      <w:r>
-        <w:t xml:space="preserve"> đăng ký tài khoản mới: Khách</w:t>
-      </w:r>
-      <w:r>
-        <w:t xml:space="preserve"> hàng thực hiện</w:t>
-      </w:r>
-      <w:r>
-        <w:t xml:space="preserve"> đăng nhập vào hệ thống bằng tài khoả</w:t>
-      </w:r>
-      <w:r>
-        <w:t xml:space="preserve">n đã có, </w:t>
-      </w:r>
-      <w:r>
-        <w:t>đăng ký tài khoản mới để truy cập vào các chức năng dành cho khách hàng.</w:t>
-      </w:r>
-    </w:p>
-    <w:p>
-      <w:pPr>
-        <w:numPr>
-          <w:ilvl w:val="0"/>
-          <w:numId w:val="4"/>
-        </w:numPr>
-      </w:pPr>
-      <w:r>
-        <w:t>Xem danh sách các đồ ăn có sẵn để đặt hàng: Khách hàng có thể xem danh sách các đồ ăn có sẵn trong hệ thống để đặt hàng. Danh sách này cung cấp thông tin về tên, mô tả, hình ảnh và giá cả của từng món ăn.</w:t>
-      </w:r>
-    </w:p>
-    <w:p>
-      <w:pPr>
-        <w:numPr>
-          <w:ilvl w:val="0"/>
-          <w:numId w:val="4"/>
-        </w:numPr>
-      </w:pPr>
-      <w:r>
-        <w:t>Xem thông tin chi tiết về từng món ăn: Khách hàng có thể xem thông tin chi tiết về từng món ăn bao gồm hình ảnh, mô tả, giá cả và đánh giá của người dùng khác. Điều này giúp khách hàng có cái nhìn tổng quan và quyết định chọn món ăn phù hợp.</w:t>
-      </w:r>
-    </w:p>
-    <w:p>
-      <w:pPr>
-        <w:numPr>
-          <w:ilvl w:val="0"/>
-          <w:numId w:val="4"/>
-        </w:numPr>
-      </w:pPr>
-      <w:r>
-        <w:t>Đặt hàng các món ăn: Khách hàng có thể đặt hàng cho các món ăn đã chọn, bao gồm số lượng và tùy chọn khác (nếu có). Khách hàng có thể thêm các món ăn vào giỏ hàng và điều chỉnh số lượng, tùy chọn món ăn trước khi đặt hàng.</w:t>
-      </w:r>
-    </w:p>
-    <w:p>
-      <w:pPr>
-        <w:numPr>
-          <w:ilvl w:val="0"/>
-          <w:numId w:val="4"/>
-        </w:numPr>
-      </w:pPr>
-      <w:r>
-        <w:t>Thanh toán đơn hàng: Sau khi đặt hàng, khách hàng có thể thanh toán đơn hàng bằng các phương thức thanh toán trực tuyến.</w:t>
-      </w:r>
-    </w:p>
-    <w:p>
-      <w:pPr>
-        <w:numPr>
-          <w:ilvl w:val="0"/>
-          <w:numId w:val="4"/>
-        </w:numPr>
-      </w:pPr>
-      <w:r>
-        <w:t>Kiểm tra trạng thái và lịch sử các đơn hàng đã đặt: Khách hàng có thể kiểm tra trạng thái hiện tại của các đơn hàng đã đặt và xem lịch sử các đơn hàng trước đó. Điều này giúp khách hàng theo dõi quá trình giao hàng và có cái nhìn tổng quan về các đơn hàng đã đặt trong quá khứ.</w:t>
-      </w:r>
-    </w:p>
-    <w:p/>
+    </w:p>
     <w:sectPr>
       <w:pgSz w:w="11907" w:h="16840" w:code="9"/>
       <w:pgMar w:top="1134" w:right="1134" w:bottom="1134" w:left="1418" w:header="720" w:footer="720" w:gutter="0"/>
@@ -1187,6 +2688,31 @@
     </w:sectPr>
   </w:body>
 </w:document>
+</file>
+
+<file path=word/endnotes.xml><?xml version="1.0" encoding="utf-8"?>
+<w:endnotes xmlns:wpc="http://schemas.microsoft.com/office/word/2010/wordprocessingCanvas" xmlns:cx="http://schemas.microsoft.com/office/drawing/2014/chartex" xmlns:mc="http://schemas.openxmlformats.org/markup-compatibility/2006" xmlns:o="urn:schemas-microsoft-com:office:office" xmlns:r="http://schemas.openxmlformats.org/officeDocument/2006/relationships" xmlns:m="http://schemas.openxmlformats.org/officeDocument/2006/math" xmlns:v="urn:schemas-microsoft-com:vml" xmlns:wp14="http://schemas.microsoft.com/office/word/2010/wordprocessingDrawing" xmlns:wp="http://schemas.openxmlformats.org/drawingml/2006/wordprocessingDrawing" xmlns:w10="urn:schemas-microsoft-com:office:word" xmlns:w="http://schemas.openxmlformats.org/wordprocessingml/2006/main" xmlns:w14="http://schemas.microsoft.com/office/word/2010/wordml" xmlns:w15="http://schemas.microsoft.com/office/word/2012/wordml" xmlns:w16se="http://schemas.microsoft.com/office/word/2015/wordml/symex" xmlns:wpg="http://schemas.microsoft.com/office/word/2010/wordprocessingGroup" xmlns:wpi="http://schemas.microsoft.com/office/word/2010/wordprocessingInk" xmlns:wne="http://schemas.microsoft.com/office/word/2006/wordml" xmlns:wps="http://schemas.microsoft.com/office/word/2010/wordprocessingShape" mc:Ignorable="w14 w15 w16se wp14">
+  <w:endnote w:type="separator" w:id="-1">
+    <w:p>
+      <w:pPr>
+        <w:spacing w:after="0" w:line="240" w:lineRule="auto"/>
+      </w:pPr>
+      <w:r>
+        <w:separator/>
+      </w:r>
+    </w:p>
+  </w:endnote>
+  <w:endnote w:type="continuationSeparator" w:id="0">
+    <w:p>
+      <w:pPr>
+        <w:spacing w:after="0" w:line="240" w:lineRule="auto"/>
+      </w:pPr>
+      <w:r>
+        <w:continuationSeparator/>
+      </w:r>
+    </w:p>
+  </w:endnote>
+</w:endnotes>
 </file>
 
 <file path=word/footer1.xml><?xml version="1.0" encoding="utf-8"?>
@@ -1243,7 +2769,7 @@
             <w:sz w:val="26"/>
             <w:szCs w:val="26"/>
           </w:rPr>
-          <w:t>4</w:t>
+          <w:t>9</w:t>
         </w:r>
         <w:r>
           <w:rPr>
@@ -1264,9 +2790,272 @@
 </w:ftr>
 </file>
 
+<file path=word/footnotes.xml><?xml version="1.0" encoding="utf-8"?>
+<w:footnotes xmlns:wpc="http://schemas.microsoft.com/office/word/2010/wordprocessingCanvas" xmlns:cx="http://schemas.microsoft.com/office/drawing/2014/chartex" xmlns:mc="http://schemas.openxmlformats.org/markup-compatibility/2006" xmlns:o="urn:schemas-microsoft-com:office:office" xmlns:r="http://schemas.openxmlformats.org/officeDocument/2006/relationships" xmlns:m="http://schemas.openxmlformats.org/officeDocument/2006/math" xmlns:v="urn:schemas-microsoft-com:vml" xmlns:wp14="http://schemas.microsoft.com/office/word/2010/wordprocessingDrawing" xmlns:wp="http://schemas.openxmlformats.org/drawingml/2006/wordprocessingDrawing" xmlns:w10="urn:schemas-microsoft-com:office:word" xmlns:w="http://schemas.openxmlformats.org/wordprocessingml/2006/main" xmlns:w14="http://schemas.microsoft.com/office/word/2010/wordml" xmlns:w15="http://schemas.microsoft.com/office/word/2012/wordml" xmlns:w16se="http://schemas.microsoft.com/office/word/2015/wordml/symex" xmlns:wpg="http://schemas.microsoft.com/office/word/2010/wordprocessingGroup" xmlns:wpi="http://schemas.microsoft.com/office/word/2010/wordprocessingInk" xmlns:wne="http://schemas.microsoft.com/office/word/2006/wordml" xmlns:wps="http://schemas.microsoft.com/office/word/2010/wordprocessingShape" mc:Ignorable="w14 w15 w16se wp14">
+  <w:footnote w:type="separator" w:id="-1">
+    <w:p>
+      <w:pPr>
+        <w:spacing w:after="0" w:line="240" w:lineRule="auto"/>
+      </w:pPr>
+      <w:r>
+        <w:separator/>
+      </w:r>
+    </w:p>
+  </w:footnote>
+  <w:footnote w:type="continuationSeparator" w:id="0">
+    <w:p>
+      <w:pPr>
+        <w:spacing w:after="0" w:line="240" w:lineRule="auto"/>
+      </w:pPr>
+      <w:r>
+        <w:continuationSeparator/>
+      </w:r>
+    </w:p>
+  </w:footnote>
+</w:footnotes>
+</file>
+
 <file path=word/numbering.xml><?xml version="1.0" encoding="utf-8"?>
 <w:numbering xmlns:wpc="http://schemas.microsoft.com/office/word/2010/wordprocessingCanvas" xmlns:cx="http://schemas.microsoft.com/office/drawing/2014/chartex" xmlns:mc="http://schemas.openxmlformats.org/markup-compatibility/2006" xmlns:o="urn:schemas-microsoft-com:office:office" xmlns:r="http://schemas.openxmlformats.org/officeDocument/2006/relationships" xmlns:m="http://schemas.openxmlformats.org/officeDocument/2006/math" xmlns:v="urn:schemas-microsoft-com:vml" xmlns:wp14="http://schemas.microsoft.com/office/word/2010/wordprocessingDrawing" xmlns:wp="http://schemas.openxmlformats.org/drawingml/2006/wordprocessingDrawing" xmlns:w10="urn:schemas-microsoft-com:office:word" xmlns:w="http://schemas.openxmlformats.org/wordprocessingml/2006/main" xmlns:w14="http://schemas.microsoft.com/office/word/2010/wordml" xmlns:w15="http://schemas.microsoft.com/office/word/2012/wordml" xmlns:w16se="http://schemas.microsoft.com/office/word/2015/wordml/symex" xmlns:wpg="http://schemas.microsoft.com/office/word/2010/wordprocessingGroup" xmlns:wpi="http://schemas.microsoft.com/office/word/2010/wordprocessingInk" xmlns:wne="http://schemas.microsoft.com/office/word/2006/wordml" xmlns:wps="http://schemas.microsoft.com/office/word/2010/wordprocessingShape" mc:Ignorable="w14 w15 w16se wp14">
   <w:abstractNum w:abstractNumId="0" w15:restartNumberingAfterBreak="0">
+    <w:nsid w:val="1AA0168C"/>
+    <w:multiLevelType w:val="multilevel"/>
+    <w:tmpl w:val="CDC6C0A2"/>
+    <w:lvl w:ilvl="0">
+      <w:start w:val="1"/>
+      <w:numFmt w:val="bullet"/>
+      <w:lvlText w:val=""/>
+      <w:lvlJc w:val="left"/>
+      <w:pPr>
+        <w:tabs>
+          <w:tab w:val="num" w:pos="720"/>
+        </w:tabs>
+        <w:ind w:left="720" w:hanging="360"/>
+      </w:pPr>
+      <w:rPr>
+        <w:rFonts w:ascii="Symbol" w:hAnsi="Symbol" w:hint="default"/>
+        <w:sz w:val="20"/>
+      </w:rPr>
+    </w:lvl>
+    <w:lvl w:ilvl="1">
+      <w:start w:val="1"/>
+      <w:numFmt w:val="bullet"/>
+      <w:lvlText w:val=""/>
+      <w:lvlJc w:val="left"/>
+      <w:pPr>
+        <w:tabs>
+          <w:tab w:val="num" w:pos="1440"/>
+        </w:tabs>
+        <w:ind w:left="1440" w:hanging="360"/>
+      </w:pPr>
+      <w:rPr>
+        <w:rFonts w:ascii="Symbol" w:hAnsi="Symbol" w:hint="default"/>
+        <w:sz w:val="20"/>
+      </w:rPr>
+    </w:lvl>
+    <w:lvl w:ilvl="2" w:tentative="1">
+      <w:start w:val="1"/>
+      <w:numFmt w:val="bullet"/>
+      <w:lvlText w:val=""/>
+      <w:lvlJc w:val="left"/>
+      <w:pPr>
+        <w:tabs>
+          <w:tab w:val="num" w:pos="2160"/>
+        </w:tabs>
+        <w:ind w:left="2160" w:hanging="360"/>
+      </w:pPr>
+      <w:rPr>
+        <w:rFonts w:ascii="Symbol" w:hAnsi="Symbol" w:hint="default"/>
+        <w:sz w:val="20"/>
+      </w:rPr>
+    </w:lvl>
+    <w:lvl w:ilvl="3" w:tentative="1">
+      <w:start w:val="1"/>
+      <w:numFmt w:val="bullet"/>
+      <w:lvlText w:val=""/>
+      <w:lvlJc w:val="left"/>
+      <w:pPr>
+        <w:tabs>
+          <w:tab w:val="num" w:pos="2880"/>
+        </w:tabs>
+        <w:ind w:left="2880" w:hanging="360"/>
+      </w:pPr>
+      <w:rPr>
+        <w:rFonts w:ascii="Symbol" w:hAnsi="Symbol" w:hint="default"/>
+        <w:sz w:val="20"/>
+      </w:rPr>
+    </w:lvl>
+    <w:lvl w:ilvl="4" w:tentative="1">
+      <w:start w:val="1"/>
+      <w:numFmt w:val="bullet"/>
+      <w:lvlText w:val=""/>
+      <w:lvlJc w:val="left"/>
+      <w:pPr>
+        <w:tabs>
+          <w:tab w:val="num" w:pos="3600"/>
+        </w:tabs>
+        <w:ind w:left="3600" w:hanging="360"/>
+      </w:pPr>
+      <w:rPr>
+        <w:rFonts w:ascii="Symbol" w:hAnsi="Symbol" w:hint="default"/>
+        <w:sz w:val="20"/>
+      </w:rPr>
+    </w:lvl>
+    <w:lvl w:ilvl="5" w:tentative="1">
+      <w:start w:val="1"/>
+      <w:numFmt w:val="bullet"/>
+      <w:lvlText w:val=""/>
+      <w:lvlJc w:val="left"/>
+      <w:pPr>
+        <w:tabs>
+          <w:tab w:val="num" w:pos="4320"/>
+        </w:tabs>
+        <w:ind w:left="4320" w:hanging="360"/>
+      </w:pPr>
+      <w:rPr>
+        <w:rFonts w:ascii="Symbol" w:hAnsi="Symbol" w:hint="default"/>
+        <w:sz w:val="20"/>
+      </w:rPr>
+    </w:lvl>
+    <w:lvl w:ilvl="6" w:tentative="1">
+      <w:start w:val="1"/>
+      <w:numFmt w:val="bullet"/>
+      <w:lvlText w:val=""/>
+      <w:lvlJc w:val="left"/>
+      <w:pPr>
+        <w:tabs>
+          <w:tab w:val="num" w:pos="5040"/>
+        </w:tabs>
+        <w:ind w:left="5040" w:hanging="360"/>
+      </w:pPr>
+      <w:rPr>
+        <w:rFonts w:ascii="Symbol" w:hAnsi="Symbol" w:hint="default"/>
+        <w:sz w:val="20"/>
+      </w:rPr>
+    </w:lvl>
+    <w:lvl w:ilvl="7" w:tentative="1">
+      <w:start w:val="1"/>
+      <w:numFmt w:val="bullet"/>
+      <w:lvlText w:val=""/>
+      <w:lvlJc w:val="left"/>
+      <w:pPr>
+        <w:tabs>
+          <w:tab w:val="num" w:pos="5760"/>
+        </w:tabs>
+        <w:ind w:left="5760" w:hanging="360"/>
+      </w:pPr>
+      <w:rPr>
+        <w:rFonts w:ascii="Symbol" w:hAnsi="Symbol" w:hint="default"/>
+        <w:sz w:val="20"/>
+      </w:rPr>
+    </w:lvl>
+    <w:lvl w:ilvl="8" w:tentative="1">
+      <w:start w:val="1"/>
+      <w:numFmt w:val="bullet"/>
+      <w:lvlText w:val=""/>
+      <w:lvlJc w:val="left"/>
+      <w:pPr>
+        <w:tabs>
+          <w:tab w:val="num" w:pos="6480"/>
+        </w:tabs>
+        <w:ind w:left="6480" w:hanging="360"/>
+      </w:pPr>
+      <w:rPr>
+        <w:rFonts w:ascii="Symbol" w:hAnsi="Symbol" w:hint="default"/>
+        <w:sz w:val="20"/>
+      </w:rPr>
+    </w:lvl>
+  </w:abstractNum>
+  <w:abstractNum w:abstractNumId="1" w15:restartNumberingAfterBreak="0">
+    <w:nsid w:val="253E05DC"/>
+    <w:multiLevelType w:val="hybridMultilevel"/>
+    <w:tmpl w:val="3E28FB90"/>
+    <w:lvl w:ilvl="0" w:tplc="03A2DD2A">
+      <w:start w:val="1"/>
+      <w:numFmt w:val="upperRoman"/>
+      <w:lvlText w:val="%1."/>
+      <w:lvlJc w:val="left"/>
+      <w:pPr>
+        <w:ind w:left="1080" w:hanging="720"/>
+      </w:pPr>
+      <w:rPr>
+        <w:rFonts w:hint="default"/>
+      </w:rPr>
+    </w:lvl>
+    <w:lvl w:ilvl="1" w:tplc="04090019" w:tentative="1">
+      <w:start w:val="1"/>
+      <w:numFmt w:val="lowerLetter"/>
+      <w:lvlText w:val="%2."/>
+      <w:lvlJc w:val="left"/>
+      <w:pPr>
+        <w:ind w:left="1440" w:hanging="360"/>
+      </w:pPr>
+    </w:lvl>
+    <w:lvl w:ilvl="2" w:tplc="0409001B" w:tentative="1">
+      <w:start w:val="1"/>
+      <w:numFmt w:val="lowerRoman"/>
+      <w:lvlText w:val="%3."/>
+      <w:lvlJc w:val="right"/>
+      <w:pPr>
+        <w:ind w:left="2160" w:hanging="180"/>
+      </w:pPr>
+    </w:lvl>
+    <w:lvl w:ilvl="3" w:tplc="0409000F" w:tentative="1">
+      <w:start w:val="1"/>
+      <w:numFmt w:val="decimal"/>
+      <w:lvlText w:val="%4."/>
+      <w:lvlJc w:val="left"/>
+      <w:pPr>
+        <w:ind w:left="2880" w:hanging="360"/>
+      </w:pPr>
+    </w:lvl>
+    <w:lvl w:ilvl="4" w:tplc="04090019" w:tentative="1">
+      <w:start w:val="1"/>
+      <w:numFmt w:val="lowerLetter"/>
+      <w:lvlText w:val="%5."/>
+      <w:lvlJc w:val="left"/>
+      <w:pPr>
+        <w:ind w:left="3600" w:hanging="360"/>
+      </w:pPr>
+    </w:lvl>
+    <w:lvl w:ilvl="5" w:tplc="0409001B" w:tentative="1">
+      <w:start w:val="1"/>
+      <w:numFmt w:val="lowerRoman"/>
+      <w:lvlText w:val="%6."/>
+      <w:lvlJc w:val="right"/>
+      <w:pPr>
+        <w:ind w:left="4320" w:hanging="180"/>
+      </w:pPr>
+    </w:lvl>
+    <w:lvl w:ilvl="6" w:tplc="0409000F" w:tentative="1">
+      <w:start w:val="1"/>
+      <w:numFmt w:val="decimal"/>
+      <w:lvlText w:val="%7."/>
+      <w:lvlJc w:val="left"/>
+      <w:pPr>
+        <w:ind w:left="5040" w:hanging="360"/>
+      </w:pPr>
+    </w:lvl>
+    <w:lvl w:ilvl="7" w:tplc="04090019" w:tentative="1">
+      <w:start w:val="1"/>
+      <w:numFmt w:val="lowerLetter"/>
+      <w:lvlText w:val="%8."/>
+      <w:lvlJc w:val="left"/>
+      <w:pPr>
+        <w:ind w:left="5760" w:hanging="360"/>
+      </w:pPr>
+    </w:lvl>
+    <w:lvl w:ilvl="8" w:tplc="0409001B" w:tentative="1">
+      <w:start w:val="1"/>
+      <w:numFmt w:val="lowerRoman"/>
+      <w:lvlText w:val="%9."/>
+      <w:lvlJc w:val="right"/>
+      <w:pPr>
+        <w:ind w:left="6480" w:hanging="180"/>
+      </w:pPr>
+    </w:lvl>
+  </w:abstractNum>
+  <w:abstractNum w:abstractNumId="2" w15:restartNumberingAfterBreak="0">
     <w:nsid w:val="27F805B4"/>
     <w:multiLevelType w:val="multilevel"/>
     <w:tmpl w:val="E34A3A8E"/>
@@ -1379,7 +3168,335 @@
       </w:pPr>
     </w:lvl>
   </w:abstractNum>
-  <w:abstractNum w:abstractNumId="1" w15:restartNumberingAfterBreak="0">
+  <w:abstractNum w:abstractNumId="3" w15:restartNumberingAfterBreak="0">
+    <w:nsid w:val="2C0870EF"/>
+    <w:multiLevelType w:val="hybridMultilevel"/>
+    <w:tmpl w:val="255CA3F8"/>
+    <w:lvl w:ilvl="0" w:tplc="3806C30C">
+      <w:start w:val="1"/>
+      <w:numFmt w:val="decimal"/>
+      <w:lvlText w:val="%1."/>
+      <w:lvlJc w:val="left"/>
+      <w:pPr>
+        <w:ind w:left="720" w:hanging="360"/>
+      </w:pPr>
+      <w:rPr>
+        <w:rFonts w:hint="default"/>
+      </w:rPr>
+    </w:lvl>
+    <w:lvl w:ilvl="1" w:tplc="04090019" w:tentative="1">
+      <w:start w:val="1"/>
+      <w:numFmt w:val="lowerLetter"/>
+      <w:lvlText w:val="%2."/>
+      <w:lvlJc w:val="left"/>
+      <w:pPr>
+        <w:ind w:left="1440" w:hanging="360"/>
+      </w:pPr>
+    </w:lvl>
+    <w:lvl w:ilvl="2" w:tplc="0409001B" w:tentative="1">
+      <w:start w:val="1"/>
+      <w:numFmt w:val="lowerRoman"/>
+      <w:lvlText w:val="%3."/>
+      <w:lvlJc w:val="right"/>
+      <w:pPr>
+        <w:ind w:left="2160" w:hanging="180"/>
+      </w:pPr>
+    </w:lvl>
+    <w:lvl w:ilvl="3" w:tplc="0409000F" w:tentative="1">
+      <w:start w:val="1"/>
+      <w:numFmt w:val="decimal"/>
+      <w:lvlText w:val="%4."/>
+      <w:lvlJc w:val="left"/>
+      <w:pPr>
+        <w:ind w:left="2880" w:hanging="360"/>
+      </w:pPr>
+    </w:lvl>
+    <w:lvl w:ilvl="4" w:tplc="04090019" w:tentative="1">
+      <w:start w:val="1"/>
+      <w:numFmt w:val="lowerLetter"/>
+      <w:lvlText w:val="%5."/>
+      <w:lvlJc w:val="left"/>
+      <w:pPr>
+        <w:ind w:left="3600" w:hanging="360"/>
+      </w:pPr>
+    </w:lvl>
+    <w:lvl w:ilvl="5" w:tplc="0409001B" w:tentative="1">
+      <w:start w:val="1"/>
+      <w:numFmt w:val="lowerRoman"/>
+      <w:lvlText w:val="%6."/>
+      <w:lvlJc w:val="right"/>
+      <w:pPr>
+        <w:ind w:left="4320" w:hanging="180"/>
+      </w:pPr>
+    </w:lvl>
+    <w:lvl w:ilvl="6" w:tplc="0409000F" w:tentative="1">
+      <w:start w:val="1"/>
+      <w:numFmt w:val="decimal"/>
+      <w:lvlText w:val="%7."/>
+      <w:lvlJc w:val="left"/>
+      <w:pPr>
+        <w:ind w:left="5040" w:hanging="360"/>
+      </w:pPr>
+    </w:lvl>
+    <w:lvl w:ilvl="7" w:tplc="04090019" w:tentative="1">
+      <w:start w:val="1"/>
+      <w:numFmt w:val="lowerLetter"/>
+      <w:lvlText w:val="%8."/>
+      <w:lvlJc w:val="left"/>
+      <w:pPr>
+        <w:ind w:left="5760" w:hanging="360"/>
+      </w:pPr>
+    </w:lvl>
+    <w:lvl w:ilvl="8" w:tplc="0409001B" w:tentative="1">
+      <w:start w:val="1"/>
+      <w:numFmt w:val="lowerRoman"/>
+      <w:lvlText w:val="%9."/>
+      <w:lvlJc w:val="right"/>
+      <w:pPr>
+        <w:ind w:left="6480" w:hanging="180"/>
+      </w:pPr>
+    </w:lvl>
+  </w:abstractNum>
+  <w:abstractNum w:abstractNumId="4" w15:restartNumberingAfterBreak="0">
+    <w:nsid w:val="32937BA9"/>
+    <w:multiLevelType w:val="multilevel"/>
+    <w:tmpl w:val="CDC6C0A2"/>
+    <w:lvl w:ilvl="0">
+      <w:start w:val="1"/>
+      <w:numFmt w:val="bullet"/>
+      <w:lvlText w:val=""/>
+      <w:lvlJc w:val="left"/>
+      <w:pPr>
+        <w:tabs>
+          <w:tab w:val="num" w:pos="720"/>
+        </w:tabs>
+        <w:ind w:left="720" w:hanging="360"/>
+      </w:pPr>
+      <w:rPr>
+        <w:rFonts w:ascii="Symbol" w:hAnsi="Symbol" w:hint="default"/>
+        <w:sz w:val="20"/>
+      </w:rPr>
+    </w:lvl>
+    <w:lvl w:ilvl="1">
+      <w:start w:val="1"/>
+      <w:numFmt w:val="bullet"/>
+      <w:lvlText w:val=""/>
+      <w:lvlJc w:val="left"/>
+      <w:pPr>
+        <w:tabs>
+          <w:tab w:val="num" w:pos="1440"/>
+        </w:tabs>
+        <w:ind w:left="1440" w:hanging="360"/>
+      </w:pPr>
+      <w:rPr>
+        <w:rFonts w:ascii="Symbol" w:hAnsi="Symbol" w:hint="default"/>
+        <w:sz w:val="20"/>
+      </w:rPr>
+    </w:lvl>
+    <w:lvl w:ilvl="2" w:tentative="1">
+      <w:start w:val="1"/>
+      <w:numFmt w:val="bullet"/>
+      <w:lvlText w:val=""/>
+      <w:lvlJc w:val="left"/>
+      <w:pPr>
+        <w:tabs>
+          <w:tab w:val="num" w:pos="2160"/>
+        </w:tabs>
+        <w:ind w:left="2160" w:hanging="360"/>
+      </w:pPr>
+      <w:rPr>
+        <w:rFonts w:ascii="Symbol" w:hAnsi="Symbol" w:hint="default"/>
+        <w:sz w:val="20"/>
+      </w:rPr>
+    </w:lvl>
+    <w:lvl w:ilvl="3" w:tentative="1">
+      <w:start w:val="1"/>
+      <w:numFmt w:val="bullet"/>
+      <w:lvlText w:val=""/>
+      <w:lvlJc w:val="left"/>
+      <w:pPr>
+        <w:tabs>
+          <w:tab w:val="num" w:pos="2880"/>
+        </w:tabs>
+        <w:ind w:left="2880" w:hanging="360"/>
+      </w:pPr>
+      <w:rPr>
+        <w:rFonts w:ascii="Symbol" w:hAnsi="Symbol" w:hint="default"/>
+        <w:sz w:val="20"/>
+      </w:rPr>
+    </w:lvl>
+    <w:lvl w:ilvl="4" w:tentative="1">
+      <w:start w:val="1"/>
+      <w:numFmt w:val="bullet"/>
+      <w:lvlText w:val=""/>
+      <w:lvlJc w:val="left"/>
+      <w:pPr>
+        <w:tabs>
+          <w:tab w:val="num" w:pos="3600"/>
+        </w:tabs>
+        <w:ind w:left="3600" w:hanging="360"/>
+      </w:pPr>
+      <w:rPr>
+        <w:rFonts w:ascii="Symbol" w:hAnsi="Symbol" w:hint="default"/>
+        <w:sz w:val="20"/>
+      </w:rPr>
+    </w:lvl>
+    <w:lvl w:ilvl="5" w:tentative="1">
+      <w:start w:val="1"/>
+      <w:numFmt w:val="bullet"/>
+      <w:lvlText w:val=""/>
+      <w:lvlJc w:val="left"/>
+      <w:pPr>
+        <w:tabs>
+          <w:tab w:val="num" w:pos="4320"/>
+        </w:tabs>
+        <w:ind w:left="4320" w:hanging="360"/>
+      </w:pPr>
+      <w:rPr>
+        <w:rFonts w:ascii="Symbol" w:hAnsi="Symbol" w:hint="default"/>
+        <w:sz w:val="20"/>
+      </w:rPr>
+    </w:lvl>
+    <w:lvl w:ilvl="6" w:tentative="1">
+      <w:start w:val="1"/>
+      <w:numFmt w:val="bullet"/>
+      <w:lvlText w:val=""/>
+      <w:lvlJc w:val="left"/>
+      <w:pPr>
+        <w:tabs>
+          <w:tab w:val="num" w:pos="5040"/>
+        </w:tabs>
+        <w:ind w:left="5040" w:hanging="360"/>
+      </w:pPr>
+      <w:rPr>
+        <w:rFonts w:ascii="Symbol" w:hAnsi="Symbol" w:hint="default"/>
+        <w:sz w:val="20"/>
+      </w:rPr>
+    </w:lvl>
+    <w:lvl w:ilvl="7" w:tentative="1">
+      <w:start w:val="1"/>
+      <w:numFmt w:val="bullet"/>
+      <w:lvlText w:val=""/>
+      <w:lvlJc w:val="left"/>
+      <w:pPr>
+        <w:tabs>
+          <w:tab w:val="num" w:pos="5760"/>
+        </w:tabs>
+        <w:ind w:left="5760" w:hanging="360"/>
+      </w:pPr>
+      <w:rPr>
+        <w:rFonts w:ascii="Symbol" w:hAnsi="Symbol" w:hint="default"/>
+        <w:sz w:val="20"/>
+      </w:rPr>
+    </w:lvl>
+    <w:lvl w:ilvl="8" w:tentative="1">
+      <w:start w:val="1"/>
+      <w:numFmt w:val="bullet"/>
+      <w:lvlText w:val=""/>
+      <w:lvlJc w:val="left"/>
+      <w:pPr>
+        <w:tabs>
+          <w:tab w:val="num" w:pos="6480"/>
+        </w:tabs>
+        <w:ind w:left="6480" w:hanging="360"/>
+      </w:pPr>
+      <w:rPr>
+        <w:rFonts w:ascii="Symbol" w:hAnsi="Symbol" w:hint="default"/>
+        <w:sz w:val="20"/>
+      </w:rPr>
+    </w:lvl>
+  </w:abstractNum>
+  <w:abstractNum w:abstractNumId="5" w15:restartNumberingAfterBreak="0">
+    <w:nsid w:val="3696678B"/>
+    <w:multiLevelType w:val="hybridMultilevel"/>
+    <w:tmpl w:val="E9E0DA74"/>
+    <w:lvl w:ilvl="0" w:tplc="AB58DC1E">
+      <w:start w:val="1"/>
+      <w:numFmt w:val="decimal"/>
+      <w:lvlText w:val="%1."/>
+      <w:lvlJc w:val="left"/>
+      <w:pPr>
+        <w:ind w:left="720" w:hanging="360"/>
+      </w:pPr>
+      <w:rPr>
+        <w:rFonts w:hint="default"/>
+        <w:b/>
+      </w:rPr>
+    </w:lvl>
+    <w:lvl w:ilvl="1" w:tplc="04090019" w:tentative="1">
+      <w:start w:val="1"/>
+      <w:numFmt w:val="lowerLetter"/>
+      <w:lvlText w:val="%2."/>
+      <w:lvlJc w:val="left"/>
+      <w:pPr>
+        <w:ind w:left="1440" w:hanging="360"/>
+      </w:pPr>
+    </w:lvl>
+    <w:lvl w:ilvl="2" w:tplc="0409001B" w:tentative="1">
+      <w:start w:val="1"/>
+      <w:numFmt w:val="lowerRoman"/>
+      <w:lvlText w:val="%3."/>
+      <w:lvlJc w:val="right"/>
+      <w:pPr>
+        <w:ind w:left="2160" w:hanging="180"/>
+      </w:pPr>
+    </w:lvl>
+    <w:lvl w:ilvl="3" w:tplc="0409000F" w:tentative="1">
+      <w:start w:val="1"/>
+      <w:numFmt w:val="decimal"/>
+      <w:lvlText w:val="%4."/>
+      <w:lvlJc w:val="left"/>
+      <w:pPr>
+        <w:ind w:left="2880" w:hanging="360"/>
+      </w:pPr>
+    </w:lvl>
+    <w:lvl w:ilvl="4" w:tplc="04090019" w:tentative="1">
+      <w:start w:val="1"/>
+      <w:numFmt w:val="lowerLetter"/>
+      <w:lvlText w:val="%5."/>
+      <w:lvlJc w:val="left"/>
+      <w:pPr>
+        <w:ind w:left="3600" w:hanging="360"/>
+      </w:pPr>
+    </w:lvl>
+    <w:lvl w:ilvl="5" w:tplc="0409001B" w:tentative="1">
+      <w:start w:val="1"/>
+      <w:numFmt w:val="lowerRoman"/>
+      <w:lvlText w:val="%6."/>
+      <w:lvlJc w:val="right"/>
+      <w:pPr>
+        <w:ind w:left="4320" w:hanging="180"/>
+      </w:pPr>
+    </w:lvl>
+    <w:lvl w:ilvl="6" w:tplc="0409000F" w:tentative="1">
+      <w:start w:val="1"/>
+      <w:numFmt w:val="decimal"/>
+      <w:lvlText w:val="%7."/>
+      <w:lvlJc w:val="left"/>
+      <w:pPr>
+        <w:ind w:left="5040" w:hanging="360"/>
+      </w:pPr>
+    </w:lvl>
+    <w:lvl w:ilvl="7" w:tplc="04090019" w:tentative="1">
+      <w:start w:val="1"/>
+      <w:numFmt w:val="lowerLetter"/>
+      <w:lvlText w:val="%8."/>
+      <w:lvlJc w:val="left"/>
+      <w:pPr>
+        <w:ind w:left="5760" w:hanging="360"/>
+      </w:pPr>
+    </w:lvl>
+    <w:lvl w:ilvl="8" w:tplc="0409001B" w:tentative="1">
+      <w:start w:val="1"/>
+      <w:numFmt w:val="lowerRoman"/>
+      <w:lvlText w:val="%9."/>
+      <w:lvlJc w:val="right"/>
+      <w:pPr>
+        <w:ind w:left="6480" w:hanging="180"/>
+      </w:pPr>
+    </w:lvl>
+  </w:abstractNum>
+  <w:abstractNum w:abstractNumId="6" w15:restartNumberingAfterBreak="0">
     <w:nsid w:val="3B1D14DC"/>
     <w:multiLevelType w:val="multilevel"/>
     <w:tmpl w:val="CBE6C348"/>
@@ -1492,7 +3609,7 @@
       </w:pPr>
     </w:lvl>
   </w:abstractNum>
-  <w:abstractNum w:abstractNumId="2" w15:restartNumberingAfterBreak="0">
+  <w:abstractNum w:abstractNumId="7" w15:restartNumberingAfterBreak="0">
     <w:nsid w:val="4BE4354A"/>
     <w:multiLevelType w:val="multilevel"/>
     <w:tmpl w:val="0AA4773C"/>
@@ -1605,7 +3722,120 @@
       </w:pPr>
     </w:lvl>
   </w:abstractNum>
-  <w:abstractNum w:abstractNumId="3" w15:restartNumberingAfterBreak="0">
+  <w:abstractNum w:abstractNumId="8" w15:restartNumberingAfterBreak="0">
+    <w:nsid w:val="55696EB6"/>
+    <w:multiLevelType w:val="multilevel"/>
+    <w:tmpl w:val="0122EF50"/>
+    <w:lvl w:ilvl="0">
+      <w:start w:val="1"/>
+      <w:numFmt w:val="lowerLetter"/>
+      <w:lvlText w:val="%1."/>
+      <w:lvlJc w:val="left"/>
+      <w:pPr>
+        <w:tabs>
+          <w:tab w:val="num" w:pos="720"/>
+        </w:tabs>
+        <w:ind w:left="720" w:hanging="360"/>
+      </w:pPr>
+    </w:lvl>
+    <w:lvl w:ilvl="1" w:tentative="1">
+      <w:start w:val="1"/>
+      <w:numFmt w:val="decimal"/>
+      <w:lvlText w:val="%2."/>
+      <w:lvlJc w:val="left"/>
+      <w:pPr>
+        <w:tabs>
+          <w:tab w:val="num" w:pos="1440"/>
+        </w:tabs>
+        <w:ind w:left="1440" w:hanging="360"/>
+      </w:pPr>
+    </w:lvl>
+    <w:lvl w:ilvl="2" w:tentative="1">
+      <w:start w:val="1"/>
+      <w:numFmt w:val="decimal"/>
+      <w:lvlText w:val="%3."/>
+      <w:lvlJc w:val="left"/>
+      <w:pPr>
+        <w:tabs>
+          <w:tab w:val="num" w:pos="2160"/>
+        </w:tabs>
+        <w:ind w:left="2160" w:hanging="360"/>
+      </w:pPr>
+    </w:lvl>
+    <w:lvl w:ilvl="3" w:tentative="1">
+      <w:start w:val="1"/>
+      <w:numFmt w:val="decimal"/>
+      <w:lvlText w:val="%4."/>
+      <w:lvlJc w:val="left"/>
+      <w:pPr>
+        <w:tabs>
+          <w:tab w:val="num" w:pos="2880"/>
+        </w:tabs>
+        <w:ind w:left="2880" w:hanging="360"/>
+      </w:pPr>
+    </w:lvl>
+    <w:lvl w:ilvl="4" w:tentative="1">
+      <w:start w:val="1"/>
+      <w:numFmt w:val="decimal"/>
+      <w:lvlText w:val="%5."/>
+      <w:lvlJc w:val="left"/>
+      <w:pPr>
+        <w:tabs>
+          <w:tab w:val="num" w:pos="3600"/>
+        </w:tabs>
+        <w:ind w:left="3600" w:hanging="360"/>
+      </w:pPr>
+    </w:lvl>
+    <w:lvl w:ilvl="5" w:tentative="1">
+      <w:start w:val="1"/>
+      <w:numFmt w:val="decimal"/>
+      <w:lvlText w:val="%6."/>
+      <w:lvlJc w:val="left"/>
+      <w:pPr>
+        <w:tabs>
+          <w:tab w:val="num" w:pos="4320"/>
+        </w:tabs>
+        <w:ind w:left="4320" w:hanging="360"/>
+      </w:pPr>
+    </w:lvl>
+    <w:lvl w:ilvl="6" w:tentative="1">
+      <w:start w:val="1"/>
+      <w:numFmt w:val="decimal"/>
+      <w:lvlText w:val="%7."/>
+      <w:lvlJc w:val="left"/>
+      <w:pPr>
+        <w:tabs>
+          <w:tab w:val="num" w:pos="5040"/>
+        </w:tabs>
+        <w:ind w:left="5040" w:hanging="360"/>
+      </w:pPr>
+    </w:lvl>
+    <w:lvl w:ilvl="7" w:tentative="1">
+      <w:start w:val="1"/>
+      <w:numFmt w:val="decimal"/>
+      <w:lvlText w:val="%8."/>
+      <w:lvlJc w:val="left"/>
+      <w:pPr>
+        <w:tabs>
+          <w:tab w:val="num" w:pos="5760"/>
+        </w:tabs>
+        <w:ind w:left="5760" w:hanging="360"/>
+      </w:pPr>
+    </w:lvl>
+    <w:lvl w:ilvl="8" w:tentative="1">
+      <w:start w:val="1"/>
+      <w:numFmt w:val="decimal"/>
+      <w:lvlText w:val="%9."/>
+      <w:lvlJc w:val="left"/>
+      <w:pPr>
+        <w:tabs>
+          <w:tab w:val="num" w:pos="6480"/>
+        </w:tabs>
+        <w:ind w:left="6480" w:hanging="360"/>
+      </w:pPr>
+    </w:lvl>
+  </w:abstractNum>
+  <w:abstractNum w:abstractNumId="9" w15:restartNumberingAfterBreak="0">
     <w:nsid w:val="57C84CDC"/>
     <w:multiLevelType w:val="multilevel"/>
     <w:tmpl w:val="931CFC12"/>
@@ -1718,17 +3948,220 @@
       </w:pPr>
     </w:lvl>
   </w:abstractNum>
+  <w:abstractNum w:abstractNumId="10" w15:restartNumberingAfterBreak="0">
+    <w:nsid w:val="6B003B0F"/>
+    <w:multiLevelType w:val="hybridMultilevel"/>
+    <w:tmpl w:val="D05038CE"/>
+    <w:lvl w:ilvl="0" w:tplc="ACACF5D6">
+      <w:start w:val="1"/>
+      <w:numFmt w:val="lowerLetter"/>
+      <w:lvlText w:val="%1."/>
+      <w:lvlJc w:val="left"/>
+      <w:pPr>
+        <w:ind w:left="720" w:hanging="360"/>
+      </w:pPr>
+      <w:rPr>
+        <w:rFonts w:hint="default"/>
+        <w:b/>
+      </w:rPr>
+    </w:lvl>
+    <w:lvl w:ilvl="1" w:tplc="04090019" w:tentative="1">
+      <w:start w:val="1"/>
+      <w:numFmt w:val="lowerLetter"/>
+      <w:lvlText w:val="%2."/>
+      <w:lvlJc w:val="left"/>
+      <w:pPr>
+        <w:ind w:left="1440" w:hanging="360"/>
+      </w:pPr>
+    </w:lvl>
+    <w:lvl w:ilvl="2" w:tplc="0409001B" w:tentative="1">
+      <w:start w:val="1"/>
+      <w:numFmt w:val="lowerRoman"/>
+      <w:lvlText w:val="%3."/>
+      <w:lvlJc w:val="right"/>
+      <w:pPr>
+        <w:ind w:left="2160" w:hanging="180"/>
+      </w:pPr>
+    </w:lvl>
+    <w:lvl w:ilvl="3" w:tplc="0409000F" w:tentative="1">
+      <w:start w:val="1"/>
+      <w:numFmt w:val="decimal"/>
+      <w:lvlText w:val="%4."/>
+      <w:lvlJc w:val="left"/>
+      <w:pPr>
+        <w:ind w:left="2880" w:hanging="360"/>
+      </w:pPr>
+    </w:lvl>
+    <w:lvl w:ilvl="4" w:tplc="04090019" w:tentative="1">
+      <w:start w:val="1"/>
+      <w:numFmt w:val="lowerLetter"/>
+      <w:lvlText w:val="%5."/>
+      <w:lvlJc w:val="left"/>
+      <w:pPr>
+        <w:ind w:left="3600" w:hanging="360"/>
+      </w:pPr>
+    </w:lvl>
+    <w:lvl w:ilvl="5" w:tplc="0409001B" w:tentative="1">
+      <w:start w:val="1"/>
+      <w:numFmt w:val="lowerRoman"/>
+      <w:lvlText w:val="%6."/>
+      <w:lvlJc w:val="right"/>
+      <w:pPr>
+        <w:ind w:left="4320" w:hanging="180"/>
+      </w:pPr>
+    </w:lvl>
+    <w:lvl w:ilvl="6" w:tplc="0409000F" w:tentative="1">
+      <w:start w:val="1"/>
+      <w:numFmt w:val="decimal"/>
+      <w:lvlText w:val="%7."/>
+      <w:lvlJc w:val="left"/>
+      <w:pPr>
+        <w:ind w:left="5040" w:hanging="360"/>
+      </w:pPr>
+    </w:lvl>
+    <w:lvl w:ilvl="7" w:tplc="04090019" w:tentative="1">
+      <w:start w:val="1"/>
+      <w:numFmt w:val="lowerLetter"/>
+      <w:lvlText w:val="%8."/>
+      <w:lvlJc w:val="left"/>
+      <w:pPr>
+        <w:ind w:left="5760" w:hanging="360"/>
+      </w:pPr>
+    </w:lvl>
+    <w:lvl w:ilvl="8" w:tplc="0409001B" w:tentative="1">
+      <w:start w:val="1"/>
+      <w:numFmt w:val="lowerRoman"/>
+      <w:lvlText w:val="%9."/>
+      <w:lvlJc w:val="right"/>
+      <w:pPr>
+        <w:ind w:left="6480" w:hanging="180"/>
+      </w:pPr>
+    </w:lvl>
+  </w:abstractNum>
+  <w:abstractNum w:abstractNumId="11" w15:restartNumberingAfterBreak="0">
+    <w:nsid w:val="6C9E3A73"/>
+    <w:multiLevelType w:val="hybridMultilevel"/>
+    <w:tmpl w:val="140EBDFE"/>
+    <w:lvl w:ilvl="0" w:tplc="04090019">
+      <w:start w:val="1"/>
+      <w:numFmt w:val="lowerLetter"/>
+      <w:lvlText w:val="%1."/>
+      <w:lvlJc w:val="left"/>
+      <w:pPr>
+        <w:ind w:left="720" w:hanging="360"/>
+      </w:pPr>
+      <w:rPr>
+        <w:rFonts w:hint="default"/>
+      </w:rPr>
+    </w:lvl>
+    <w:lvl w:ilvl="1" w:tplc="04090019" w:tentative="1">
+      <w:start w:val="1"/>
+      <w:numFmt w:val="lowerLetter"/>
+      <w:lvlText w:val="%2."/>
+      <w:lvlJc w:val="left"/>
+      <w:pPr>
+        <w:ind w:left="1440" w:hanging="360"/>
+      </w:pPr>
+    </w:lvl>
+    <w:lvl w:ilvl="2" w:tplc="0409001B" w:tentative="1">
+      <w:start w:val="1"/>
+      <w:numFmt w:val="lowerRoman"/>
+      <w:lvlText w:val="%3."/>
+      <w:lvlJc w:val="right"/>
+      <w:pPr>
+        <w:ind w:left="2160" w:hanging="180"/>
+      </w:pPr>
+    </w:lvl>
+    <w:lvl w:ilvl="3" w:tplc="0409000F" w:tentative="1">
+      <w:start w:val="1"/>
+      <w:numFmt w:val="decimal"/>
+      <w:lvlText w:val="%4."/>
+      <w:lvlJc w:val="left"/>
+      <w:pPr>
+        <w:ind w:left="2880" w:hanging="360"/>
+      </w:pPr>
+    </w:lvl>
+    <w:lvl w:ilvl="4" w:tplc="04090019" w:tentative="1">
+      <w:start w:val="1"/>
+      <w:numFmt w:val="lowerLetter"/>
+      <w:lvlText w:val="%5."/>
+      <w:lvlJc w:val="left"/>
+      <w:pPr>
+        <w:ind w:left="3600" w:hanging="360"/>
+      </w:pPr>
+    </w:lvl>
+    <w:lvl w:ilvl="5" w:tplc="0409001B" w:tentative="1">
+      <w:start w:val="1"/>
+      <w:numFmt w:val="lowerRoman"/>
+      <w:lvlText w:val="%6."/>
+      <w:lvlJc w:val="right"/>
+      <w:pPr>
+        <w:ind w:left="4320" w:hanging="180"/>
+      </w:pPr>
+    </w:lvl>
+    <w:lvl w:ilvl="6" w:tplc="0409000F" w:tentative="1">
+      <w:start w:val="1"/>
+      <w:numFmt w:val="decimal"/>
+      <w:lvlText w:val="%7."/>
+      <w:lvlJc w:val="left"/>
+      <w:pPr>
+        <w:ind w:left="5040" w:hanging="360"/>
+      </w:pPr>
+    </w:lvl>
+    <w:lvl w:ilvl="7" w:tplc="04090019" w:tentative="1">
+      <w:start w:val="1"/>
+      <w:numFmt w:val="lowerLetter"/>
+      <w:lvlText w:val="%8."/>
+      <w:lvlJc w:val="left"/>
+      <w:pPr>
+        <w:ind w:left="5760" w:hanging="360"/>
+      </w:pPr>
+    </w:lvl>
+    <w:lvl w:ilvl="8" w:tplc="0409001B" w:tentative="1">
+      <w:start w:val="1"/>
+      <w:numFmt w:val="lowerRoman"/>
+      <w:lvlText w:val="%9."/>
+      <w:lvlJc w:val="right"/>
+      <w:pPr>
+        <w:ind w:left="6480" w:hanging="180"/>
+      </w:pPr>
+    </w:lvl>
+  </w:abstractNum>
   <w:num w:numId="1">
+    <w:abstractNumId w:val="7"/>
+  </w:num>
+  <w:num w:numId="2">
+    <w:abstractNumId w:val="9"/>
+  </w:num>
+  <w:num w:numId="3">
+    <w:abstractNumId w:val="6"/>
+  </w:num>
+  <w:num w:numId="4">
     <w:abstractNumId w:val="2"/>
   </w:num>
-  <w:num w:numId="2">
+  <w:num w:numId="5">
+    <w:abstractNumId w:val="1"/>
+  </w:num>
+  <w:num w:numId="6">
+    <w:abstractNumId w:val="5"/>
+  </w:num>
+  <w:num w:numId="7">
+    <w:abstractNumId w:val="10"/>
+  </w:num>
+  <w:num w:numId="8">
+    <w:abstractNumId w:val="8"/>
+  </w:num>
+  <w:num w:numId="9">
+    <w:abstractNumId w:val="4"/>
+  </w:num>
+  <w:num w:numId="10">
+    <w:abstractNumId w:val="0"/>
+  </w:num>
+  <w:num w:numId="11">
     <w:abstractNumId w:val="3"/>
   </w:num>
-  <w:num w:numId="3">
-    <w:abstractNumId w:val="1"/>
-  </w:num>
-  <w:num w:numId="4">
-    <w:abstractNumId w:val="0"/>
+  <w:num w:numId="12">
+    <w:abstractNumId w:val="11"/>
   </w:num>
 </w:numbering>
 </file>
@@ -2130,6 +4563,7 @@
   <w:style w:type="character" w:default="1" w:styleId="DefaultParagraphFont">
     <w:name w:val="Default Paragraph Font"/>
     <w:uiPriority w:val="1"/>
+    <w:semiHidden/>
     <w:unhideWhenUsed/>
   </w:style>
   <w:style w:type="table" w:default="1" w:styleId="TableNormal">
@@ -2233,6 +4667,39 @@
         <w:insideV w:val="single" w:sz="4" w:space="0" w:color="auto"/>
       </w:tblBorders>
     </w:tblPr>
+  </w:style>
+  <w:style w:type="paragraph" w:styleId="ListParagraph">
+    <w:name w:val="List Paragraph"/>
+    <w:basedOn w:val="Normal"/>
+    <w:uiPriority w:val="34"/>
+    <w:qFormat/>
+    <w:rsid w:val="00182D3A"/>
+    <w:pPr>
+      <w:ind w:left="720"/>
+      <w:contextualSpacing/>
+    </w:pPr>
+  </w:style>
+  <w:style w:type="paragraph" w:styleId="Header">
+    <w:name w:val="header"/>
+    <w:basedOn w:val="Normal"/>
+    <w:link w:val="HeaderChar"/>
+    <w:uiPriority w:val="99"/>
+    <w:unhideWhenUsed/>
+    <w:rsid w:val="006130D4"/>
+    <w:pPr>
+      <w:tabs>
+        <w:tab w:val="center" w:pos="4680"/>
+        <w:tab w:val="right" w:pos="9360"/>
+      </w:tabs>
+      <w:spacing w:after="0" w:line="240" w:lineRule="auto"/>
+    </w:pPr>
+  </w:style>
+  <w:style w:type="character" w:customStyle="1" w:styleId="HeaderChar">
+    <w:name w:val="Header Char"/>
+    <w:basedOn w:val="DefaultParagraphFont"/>
+    <w:link w:val="Header"/>
+    <w:uiPriority w:val="99"/>
+    <w:rsid w:val="006130D4"/>
   </w:style>
 </w:styles>
 </file>
@@ -2496,4 +4963,16 @@
     </a:ext>
   </a:extLst>
 </a:theme>
+</file>
+
+<file path=customXml/item1.xml><?xml version="1.0" encoding="utf-8"?>
+<b:Sources xmlns:b="http://schemas.openxmlformats.org/officeDocument/2006/bibliography" xmlns="http://schemas.openxmlformats.org/officeDocument/2006/bibliography" SelectedStyle="\IEEE2006OfficeOnline.xsl" StyleName="IEEE" Version="2006"/>
+</file>
+
+<file path=customXml/itemProps1.xml><?xml version="1.0" encoding="utf-8"?>
+<ds:datastoreItem xmlns:ds="http://schemas.openxmlformats.org/officeDocument/2006/customXml" ds:itemID="{65DED54B-2810-4E20-900F-101B832DCA57}">
+  <ds:schemaRefs>
+    <ds:schemaRef ds:uri="http://schemas.openxmlformats.org/officeDocument/2006/bibliography"/>
+  </ds:schemaRefs>
+</ds:datastoreItem>
 </file>
</xml_diff>